<commit_message>
Issue 80 list has been added in code
https://github.com/drdhaval2785/SanskritAccent/issues/80
</commit_message>
<xml_diff>
--- a/accentanalysis.docx
+++ b/accentanalysis.docx
@@ -716,23 +716,7 @@
           <w:sz w:val="24"/>
           <w:szCs w:val="24"/>
         </w:rPr>
-        <w:t xml:space="preserve"> In case of शिखा, it gets accent by </w:t>
-      </w:r>
-      <w:r>
-        <w:rPr>
-          <w:rFonts w:ascii="Siddhanta" w:hAnsi="Siddhanta" w:cs="Siddhanta"/>
-          <w:sz w:val="24"/>
-          <w:szCs w:val="24"/>
-        </w:rPr>
-        <w:t>स्वाङ्गशिटामदन्तानाम्‌ (फि-२९)</w:t>
-      </w:r>
-      <w:r>
-        <w:rPr>
-          <w:rFonts w:ascii="Siddhanta" w:hAnsi="Siddhanta" w:cs="Siddhanta"/>
-          <w:sz w:val="24"/>
-          <w:szCs w:val="24"/>
-        </w:rPr>
-        <w:t>.</w:t>
+        <w:t xml:space="preserve"> In case of शिखा, it gets accent by स्वाङ्गशिटामदन्तानाम्‌ (फि-२९).</w:t>
       </w:r>
     </w:p>
     <w:p>
@@ -828,23 +812,7 @@
           <w:sz w:val="24"/>
           <w:szCs w:val="24"/>
         </w:rPr>
-        <w:t xml:space="preserve">It is an exception to </w:t>
-      </w:r>
-      <w:r>
-        <w:rPr>
-          <w:rFonts w:ascii="Siddhanta" w:hAnsi="Siddhanta" w:cs="Siddhanta"/>
-          <w:sz w:val="24"/>
-          <w:szCs w:val="24"/>
-        </w:rPr>
-        <w:t>लघावन्ते द्वयोश्च बह्वषो गुरुः (फि-४२)</w:t>
-      </w:r>
-      <w:r>
-        <w:rPr>
-          <w:rFonts w:ascii="Siddhanta" w:hAnsi="Siddhanta" w:cs="Siddhanta"/>
-          <w:sz w:val="24"/>
-          <w:szCs w:val="24"/>
-        </w:rPr>
-        <w:t>. e.g. सप्ततिः</w:t>
+        <w:t>It is an exception to लघावन्ते द्वयोश्च बह्वषो गुरुः (फि-४२). e.g. सप्ततिः</w:t>
       </w:r>
       <w:r>
         <w:rPr>
@@ -918,584 +886,7 @@
           <w:sz w:val="24"/>
           <w:szCs w:val="24"/>
         </w:rPr>
-        <w:t xml:space="preserve">It is an exception to </w:t>
-      </w:r>
-      <w:r>
-        <w:rPr>
-          <w:rFonts w:ascii="Siddhanta" w:hAnsi="Siddhanta" w:cs="Siddhanta"/>
-          <w:sz w:val="24"/>
-          <w:szCs w:val="24"/>
-        </w:rPr>
-        <w:t>लघावन्ते द्वयोश्च बह्वषो गुरुः (फि-४२)</w:t>
-      </w:r>
-      <w:r>
-        <w:rPr>
-          <w:rFonts w:ascii="Siddhanta" w:hAnsi="Siddhanta" w:cs="Siddhanta"/>
-          <w:sz w:val="24"/>
-          <w:szCs w:val="24"/>
-        </w:rPr>
-        <w:t>.</w:t>
-      </w:r>
-    </w:p>
-    <w:p>
-      <w:pPr>
-        <w:pStyle w:val="ListParagraph"/>
-        <w:numPr>
-          <w:ilvl w:val="1"/>
-          <w:numId w:val="1"/>
-        </w:numPr>
-        <w:rPr>
-          <w:rFonts w:ascii="Siddhanta" w:hAnsi="Siddhanta" w:cs="Siddhanta"/>
-          <w:sz w:val="24"/>
-          <w:szCs w:val="24"/>
-        </w:rPr>
-      </w:pPr>
-      <w:r>
-        <w:rPr>
-          <w:rFonts w:ascii="Siddhanta" w:hAnsi="Siddhanta" w:cs="Siddhanta"/>
-          <w:sz w:val="24"/>
-          <w:szCs w:val="24"/>
-        </w:rPr>
-        <w:lastRenderedPageBreak/>
-        <w:t xml:space="preserve">It is an exception to </w:t>
-      </w:r>
-      <w:r>
-        <w:rPr>
-          <w:rFonts w:ascii="Siddhanta" w:hAnsi="Siddhanta" w:cs="Siddhanta"/>
-          <w:sz w:val="24"/>
-          <w:szCs w:val="24"/>
-        </w:rPr>
-        <w:t>स्वाङ्गशिटामदन्तानाम्‌ (फि-२९).</w:t>
-      </w:r>
-    </w:p>
-    <w:p>
-      <w:pPr>
-        <w:pStyle w:val="ListParagraph"/>
-        <w:numPr>
-          <w:ilvl w:val="0"/>
-          <w:numId w:val="1"/>
-        </w:numPr>
-        <w:rPr>
-          <w:rFonts w:ascii="Siddhanta" w:hAnsi="Siddhanta" w:cs="Siddhanta"/>
-          <w:sz w:val="24"/>
-          <w:szCs w:val="24"/>
-        </w:rPr>
-      </w:pPr>
-      <w:r>
-        <w:rPr>
-          <w:rFonts w:ascii="Siddhanta" w:hAnsi="Siddhanta" w:cs="Siddhanta"/>
-          <w:sz w:val="24"/>
-          <w:szCs w:val="24"/>
-        </w:rPr>
-        <w:t>स्वाङ्गाख्यायामादिर्वा</w:t>
-      </w:r>
-    </w:p>
-    <w:p>
-      <w:pPr>
-        <w:pStyle w:val="ListParagraph"/>
-        <w:numPr>
-          <w:ilvl w:val="1"/>
-          <w:numId w:val="1"/>
-        </w:numPr>
-        <w:rPr>
-          <w:rFonts w:ascii="Siddhanta" w:hAnsi="Siddhanta" w:cs="Siddhanta"/>
-          <w:sz w:val="24"/>
-          <w:szCs w:val="24"/>
-        </w:rPr>
-      </w:pPr>
-      <w:r>
-        <w:rPr>
-          <w:rFonts w:ascii="Siddhanta" w:hAnsi="Siddhanta" w:cs="Siddhanta"/>
-          <w:sz w:val="24"/>
-          <w:szCs w:val="24"/>
-        </w:rPr>
-        <w:t>It is an exception to दक्षिणस्य साधौ (फि-८).</w:t>
-      </w:r>
-    </w:p>
-    <w:p>
-      <w:pPr>
-        <w:pStyle w:val="ListParagraph"/>
-        <w:numPr>
-          <w:ilvl w:val="1"/>
-          <w:numId w:val="1"/>
-        </w:numPr>
-        <w:rPr>
-          <w:rFonts w:ascii="Siddhanta" w:hAnsi="Siddhanta" w:cs="Siddhanta"/>
-          <w:sz w:val="24"/>
-          <w:szCs w:val="24"/>
-        </w:rPr>
-      </w:pPr>
-      <w:r>
-        <w:rPr>
-          <w:rFonts w:ascii="Siddhanta" w:hAnsi="Siddhanta" w:cs="Siddhanta"/>
-          <w:sz w:val="24"/>
-          <w:szCs w:val="24"/>
-        </w:rPr>
-        <w:t xml:space="preserve">It is an exception to </w:t>
-      </w:r>
-      <w:r>
-        <w:rPr>
-          <w:rFonts w:ascii="Siddhanta" w:hAnsi="Siddhanta" w:cs="Siddhanta"/>
-          <w:sz w:val="24"/>
-          <w:szCs w:val="24"/>
-        </w:rPr>
-        <w:t>स्वाङ्गशिटामदन्तानाम्‌ (फि-२९)</w:t>
-      </w:r>
-      <w:r>
-        <w:rPr>
-          <w:rFonts w:ascii="Siddhanta" w:hAnsi="Siddhanta" w:cs="Siddhanta"/>
-          <w:sz w:val="24"/>
-          <w:szCs w:val="24"/>
-        </w:rPr>
-        <w:t>.</w:t>
-      </w:r>
-    </w:p>
-    <w:p>
-      <w:pPr>
-        <w:pStyle w:val="ListParagraph"/>
-        <w:numPr>
-          <w:ilvl w:val="1"/>
-          <w:numId w:val="1"/>
-        </w:numPr>
-        <w:rPr>
-          <w:rFonts w:ascii="Siddhanta" w:hAnsi="Siddhanta" w:cs="Siddhanta"/>
-          <w:sz w:val="24"/>
-          <w:szCs w:val="24"/>
-        </w:rPr>
-      </w:pPr>
-      <w:r>
-        <w:rPr>
-          <w:rFonts w:ascii="Siddhanta" w:hAnsi="Siddhanta" w:cs="Siddhanta"/>
-          <w:sz w:val="24"/>
-          <w:szCs w:val="24"/>
-        </w:rPr>
-        <w:t xml:space="preserve">It is an exception to </w:t>
-      </w:r>
-      <w:r>
-        <w:rPr>
-          <w:rFonts w:ascii="Siddhanta" w:hAnsi="Siddhanta" w:cs="Siddhanta"/>
-          <w:sz w:val="24"/>
-          <w:szCs w:val="24"/>
-        </w:rPr>
-        <w:t>लघावन्ते द्वयोश्च बह्वषो गुरुः (फि-४२).</w:t>
-      </w:r>
-    </w:p>
-    <w:p>
-      <w:pPr>
-        <w:pStyle w:val="ListParagraph"/>
-        <w:numPr>
-          <w:ilvl w:val="0"/>
-          <w:numId w:val="1"/>
-        </w:numPr>
-        <w:rPr>
-          <w:rFonts w:ascii="Siddhanta" w:hAnsi="Siddhanta" w:cs="Siddhanta"/>
-          <w:sz w:val="24"/>
-          <w:szCs w:val="24"/>
-        </w:rPr>
-      </w:pPr>
-      <w:r>
-        <w:rPr>
-          <w:rFonts w:ascii="Siddhanta" w:hAnsi="Siddhanta" w:cs="Siddhanta"/>
-          <w:sz w:val="24"/>
-          <w:szCs w:val="24"/>
-        </w:rPr>
-        <w:t>छन्दसि च</w:t>
-      </w:r>
-    </w:p>
-    <w:p>
-      <w:pPr>
-        <w:pStyle w:val="ListParagraph"/>
-        <w:numPr>
-          <w:ilvl w:val="1"/>
-          <w:numId w:val="1"/>
-        </w:numPr>
-        <w:rPr>
-          <w:rFonts w:ascii="Siddhanta" w:hAnsi="Siddhanta" w:cs="Siddhanta"/>
-          <w:sz w:val="24"/>
-          <w:szCs w:val="24"/>
-        </w:rPr>
-      </w:pPr>
-      <w:r>
-        <w:rPr>
-          <w:rFonts w:ascii="Siddhanta" w:hAnsi="Siddhanta" w:cs="Siddhanta"/>
-          <w:sz w:val="24"/>
-          <w:szCs w:val="24"/>
-        </w:rPr>
-        <w:t xml:space="preserve">It is an exception to </w:t>
-      </w:r>
-      <w:r>
-        <w:rPr>
-          <w:rFonts w:ascii="Siddhanta" w:hAnsi="Siddhanta" w:cs="Siddhanta"/>
-        </w:rPr>
-        <w:t>छन्दसि च (फि-१०)</w:t>
-      </w:r>
-      <w:r>
-        <w:rPr>
-          <w:rFonts w:ascii="Siddhanta" w:hAnsi="Siddhanta" w:cs="Siddhanta"/>
-        </w:rPr>
-        <w:t xml:space="preserve">, </w:t>
-      </w:r>
-      <w:r>
-        <w:rPr>
-          <w:rFonts w:ascii="Siddhanta" w:hAnsi="Siddhanta" w:cs="Siddhanta"/>
-        </w:rPr>
-        <w:t>लघावन्ते द्वयोश्च बह्वषो गुरुः (फि-४२)</w:t>
-      </w:r>
-      <w:r>
-        <w:rPr>
-          <w:rFonts w:ascii="Siddhanta" w:hAnsi="Siddhanta" w:cs="Siddhanta"/>
-        </w:rPr>
-        <w:t xml:space="preserve">, </w:t>
-      </w:r>
-      <w:r>
-        <w:rPr>
-          <w:rFonts w:ascii="Siddhanta" w:hAnsi="Siddhanta" w:cs="Siddhanta"/>
-          <w:sz w:val="24"/>
-          <w:szCs w:val="24"/>
-        </w:rPr>
-        <w:t>स्वाङ्गशिटामदन्तानाम्‌ (फि-२९)</w:t>
-      </w:r>
-      <w:r>
-        <w:rPr>
-          <w:rFonts w:ascii="Siddhanta" w:hAnsi="Siddhanta" w:cs="Siddhanta"/>
-          <w:sz w:val="24"/>
-          <w:szCs w:val="24"/>
-        </w:rPr>
-        <w:t xml:space="preserve"> and </w:t>
-      </w:r>
-      <w:r>
-        <w:rPr>
-          <w:rFonts w:ascii="Siddhanta" w:hAnsi="Siddhanta" w:cs="Siddhanta"/>
-          <w:sz w:val="24"/>
-          <w:szCs w:val="24"/>
-        </w:rPr>
-        <w:t>दक्षिणस्य साधौ (फि-८).</w:t>
-      </w:r>
-    </w:p>
-    <w:p>
-      <w:pPr>
-        <w:pStyle w:val="ListParagraph"/>
-        <w:numPr>
-          <w:ilvl w:val="0"/>
-          <w:numId w:val="1"/>
-        </w:numPr>
-        <w:rPr>
-          <w:rFonts w:ascii="Siddhanta" w:hAnsi="Siddhanta" w:cs="Siddhanta"/>
-          <w:sz w:val="24"/>
-          <w:szCs w:val="24"/>
-        </w:rPr>
-      </w:pPr>
-      <w:r>
-        <w:rPr>
-          <w:rFonts w:ascii="Siddhanta" w:hAnsi="Siddhanta" w:cs="Siddhanta"/>
-          <w:sz w:val="24"/>
-          <w:szCs w:val="24"/>
-        </w:rPr>
-        <w:t>कृष्णस्यामृगाख्या चेत्‌</w:t>
-      </w:r>
-    </w:p>
-    <w:p>
-      <w:pPr>
-        <w:pStyle w:val="ListParagraph"/>
-        <w:numPr>
-          <w:ilvl w:val="1"/>
-          <w:numId w:val="1"/>
-        </w:numPr>
-        <w:rPr>
-          <w:rFonts w:ascii="Siddhanta" w:hAnsi="Siddhanta" w:cs="Siddhanta"/>
-          <w:sz w:val="24"/>
-          <w:szCs w:val="24"/>
-        </w:rPr>
-      </w:pPr>
-      <w:r>
-        <w:rPr>
-          <w:rFonts w:ascii="Siddhanta" w:hAnsi="Siddhanta" w:cs="Siddhanta"/>
-          <w:sz w:val="24"/>
-          <w:szCs w:val="24"/>
-        </w:rPr>
-        <w:t xml:space="preserve">Only </w:t>
-      </w:r>
-      <w:r>
-        <w:rPr>
-          <w:rFonts w:ascii="Siddhanta" w:hAnsi="Siddhanta" w:cs="Siddhanta"/>
-          <w:sz w:val="24"/>
-          <w:szCs w:val="24"/>
-        </w:rPr>
-        <w:t>SK doesn’t</w:t>
-      </w:r>
-      <w:r>
-        <w:rPr>
-          <w:rFonts w:ascii="Siddhanta" w:hAnsi="Siddhanta" w:cs="Siddhanta"/>
-          <w:sz w:val="24"/>
-          <w:szCs w:val="24"/>
-        </w:rPr>
-        <w:t xml:space="preserve"> says that this rule is applicable only in case of छन्दस्‌. </w:t>
-      </w:r>
-      <w:r>
-        <w:rPr>
-          <w:rFonts w:ascii="Siddhanta" w:hAnsi="Siddhanta" w:cs="Siddhanta"/>
-          <w:sz w:val="24"/>
-          <w:szCs w:val="24"/>
-        </w:rPr>
-        <w:t>All other commentaries say that this is applicable only in Vedic forms.</w:t>
-      </w:r>
-    </w:p>
-    <w:p>
-      <w:pPr>
-        <w:pStyle w:val="ListParagraph"/>
-        <w:numPr>
-          <w:ilvl w:val="1"/>
-          <w:numId w:val="1"/>
-        </w:numPr>
-        <w:rPr>
-          <w:rFonts w:ascii="Siddhanta" w:hAnsi="Siddhanta" w:cs="Siddhanta"/>
-          <w:sz w:val="24"/>
-          <w:szCs w:val="24"/>
-        </w:rPr>
-      </w:pPr>
-      <w:r>
-        <w:rPr>
-          <w:rFonts w:ascii="Siddhanta" w:hAnsi="Siddhanta" w:cs="Siddhanta"/>
-          <w:sz w:val="24"/>
-          <w:szCs w:val="24"/>
-        </w:rPr>
-        <w:t xml:space="preserve">It is an exception to </w:t>
-      </w:r>
-      <w:r>
-        <w:rPr>
-          <w:rFonts w:ascii="Siddhanta" w:hAnsi="Siddhanta" w:cs="Siddhanta"/>
-        </w:rPr>
-        <w:t>वर्णानां तणतिनितान्तानाम् (फि-३३)</w:t>
-      </w:r>
-      <w:r>
-        <w:rPr>
-          <w:rFonts w:ascii="Siddhanta" w:hAnsi="Siddhanta" w:cs="Siddhanta"/>
-        </w:rPr>
-        <w:t>.</w:t>
-      </w:r>
-    </w:p>
-    <w:p>
-      <w:pPr>
-        <w:pStyle w:val="ListParagraph"/>
-        <w:numPr>
-          <w:ilvl w:val="0"/>
-          <w:numId w:val="1"/>
-        </w:numPr>
-        <w:rPr>
-          <w:rFonts w:ascii="Siddhanta" w:hAnsi="Siddhanta" w:cs="Siddhanta"/>
-          <w:sz w:val="24"/>
-          <w:szCs w:val="24"/>
-        </w:rPr>
-      </w:pPr>
-      <w:r>
-        <w:rPr>
-          <w:rFonts w:ascii="Siddhanta" w:hAnsi="Siddhanta" w:cs="Siddhanta"/>
-          <w:sz w:val="24"/>
-          <w:szCs w:val="24"/>
-        </w:rPr>
-        <w:t>वा नामधेयस्य</w:t>
-      </w:r>
-    </w:p>
-    <w:p>
-      <w:pPr>
-        <w:pStyle w:val="ListParagraph"/>
-        <w:numPr>
-          <w:ilvl w:val="1"/>
-          <w:numId w:val="1"/>
-        </w:numPr>
-        <w:rPr>
-          <w:rFonts w:ascii="Siddhanta" w:hAnsi="Siddhanta" w:cs="Siddhanta"/>
-          <w:sz w:val="24"/>
-          <w:szCs w:val="24"/>
-        </w:rPr>
-      </w:pPr>
-      <w:r>
-        <w:rPr>
-          <w:rFonts w:ascii="Siddhanta" w:hAnsi="Siddhanta" w:cs="Siddhanta"/>
-          <w:sz w:val="24"/>
-          <w:szCs w:val="24"/>
-        </w:rPr>
-        <w:t xml:space="preserve">It is an exception to </w:t>
-      </w:r>
-      <w:r>
-        <w:rPr>
-          <w:rFonts w:ascii="Siddhanta" w:hAnsi="Siddhanta" w:cs="Siddhanta"/>
-        </w:rPr>
-        <w:t>वर्णानां तणतिनितान्तानाम् (फि-३३)</w:t>
-      </w:r>
-      <w:r>
-        <w:rPr>
-          <w:rFonts w:ascii="Siddhanta" w:hAnsi="Siddhanta" w:cs="Siddhanta"/>
-        </w:rPr>
-        <w:t>.</w:t>
-      </w:r>
-    </w:p>
-    <w:p>
-      <w:pPr>
-        <w:pStyle w:val="ListParagraph"/>
-        <w:numPr>
-          <w:ilvl w:val="1"/>
-          <w:numId w:val="1"/>
-        </w:numPr>
-        <w:rPr>
-          <w:rFonts w:ascii="Siddhanta" w:hAnsi="Siddhanta" w:cs="Siddhanta"/>
-          <w:sz w:val="24"/>
-          <w:szCs w:val="24"/>
-        </w:rPr>
-      </w:pPr>
-      <w:r>
-        <w:rPr>
-          <w:rFonts w:ascii="Siddhanta" w:hAnsi="Siddhanta" w:cs="Siddhanta"/>
-          <w:sz w:val="24"/>
-          <w:szCs w:val="24"/>
-        </w:rPr>
-        <w:t>It is an exception to कृष्णस्यामृगाख्या चेत्‌ (फि-११).</w:t>
-      </w:r>
-    </w:p>
-    <w:p>
-      <w:pPr>
-        <w:pStyle w:val="ListParagraph"/>
-        <w:numPr>
-          <w:ilvl w:val="0"/>
-          <w:numId w:val="1"/>
-        </w:numPr>
-        <w:rPr>
-          <w:rFonts w:ascii="Siddhanta" w:hAnsi="Siddhanta" w:cs="Siddhanta"/>
-          <w:sz w:val="24"/>
-          <w:szCs w:val="24"/>
-        </w:rPr>
-      </w:pPr>
-      <w:r>
-        <w:rPr>
-          <w:rFonts w:ascii="Siddhanta" w:hAnsi="Siddhanta" w:cs="Siddhanta"/>
-          <w:sz w:val="24"/>
-          <w:szCs w:val="24"/>
-        </w:rPr>
-        <w:t>शुक्लगौरयोरादिः</w:t>
-      </w:r>
-    </w:p>
-    <w:p>
-      <w:pPr>
-        <w:pStyle w:val="ListParagraph"/>
-        <w:numPr>
-          <w:ilvl w:val="1"/>
-          <w:numId w:val="1"/>
-        </w:numPr>
-        <w:rPr>
-          <w:rFonts w:ascii="Siddhanta" w:hAnsi="Siddhanta" w:cs="Siddhanta"/>
-          <w:sz w:val="24"/>
-          <w:szCs w:val="24"/>
-        </w:rPr>
-      </w:pPr>
-      <w:r>
-        <w:rPr>
-          <w:rFonts w:ascii="Siddhanta" w:hAnsi="Siddhanta" w:cs="Siddhanta"/>
-          <w:sz w:val="24"/>
-          <w:szCs w:val="24"/>
-        </w:rPr>
-        <w:t xml:space="preserve">It is an exception to </w:t>
-      </w:r>
-      <w:r>
-        <w:rPr>
-          <w:rFonts w:ascii="Siddhanta" w:hAnsi="Siddhanta" w:cs="Siddhanta"/>
-        </w:rPr>
-        <w:t>खय्युवर्णं कृत्रिमाख्या चेत् (फि-३१)</w:t>
-      </w:r>
-      <w:r>
-        <w:rPr>
-          <w:rFonts w:ascii="Siddhanta" w:hAnsi="Siddhanta" w:cs="Siddhanta"/>
-        </w:rPr>
-        <w:t>.</w:t>
-      </w:r>
-    </w:p>
-    <w:p>
-      <w:pPr>
-        <w:pStyle w:val="ListParagraph"/>
-        <w:numPr>
-          <w:ilvl w:val="1"/>
-          <w:numId w:val="1"/>
-        </w:numPr>
-        <w:rPr>
-          <w:rFonts w:ascii="Siddhanta" w:hAnsi="Siddhanta" w:cs="Siddhanta"/>
-          <w:sz w:val="24"/>
-          <w:szCs w:val="24"/>
-        </w:rPr>
-      </w:pPr>
-      <w:r>
-        <w:rPr>
-          <w:rFonts w:ascii="Siddhanta" w:hAnsi="Siddhanta" w:cs="Siddhanta"/>
-          <w:sz w:val="24"/>
-          <w:szCs w:val="24"/>
-        </w:rPr>
-        <w:t>It is an exception to अन्तोदात्तत्व which is mandated by the उणादिसूत्र which gives these words i.e. ऋज्रेन्द्राग्रवज्रविप्रकुब्रचुब्रक्षुरखुरभद्रोग्रभेरभेलशुक्रशुक्लगौरवन्रेरामालाः (U186)</w:t>
-      </w:r>
-      <w:r>
-        <w:rPr>
-          <w:rFonts w:ascii="Siddhanta" w:hAnsi="Siddhanta" w:cs="Siddhanta"/>
-          <w:sz w:val="24"/>
-          <w:szCs w:val="24"/>
-        </w:rPr>
-        <w:t xml:space="preserve"> mandates रन्‌ pratyaya after these words, which means that they will take antodAttatva</w:t>
-      </w:r>
-      <w:r>
-        <w:rPr>
-          <w:rFonts w:ascii="Siddhanta" w:hAnsi="Siddhanta" w:cs="Siddhanta"/>
-          <w:sz w:val="24"/>
-          <w:szCs w:val="24"/>
-        </w:rPr>
-        <w:t>.</w:t>
-      </w:r>
-    </w:p>
-    <w:p>
-      <w:pPr>
-        <w:pStyle w:val="ListParagraph"/>
-        <w:numPr>
-          <w:ilvl w:val="0"/>
-          <w:numId w:val="1"/>
-        </w:numPr>
-        <w:rPr>
-          <w:rFonts w:ascii="Siddhanta" w:hAnsi="Siddhanta" w:cs="Siddhanta"/>
-          <w:sz w:val="24"/>
-          <w:szCs w:val="24"/>
-        </w:rPr>
-      </w:pPr>
-      <w:r>
-        <w:rPr>
-          <w:rFonts w:ascii="Siddhanta" w:hAnsi="Siddhanta" w:cs="Siddhanta"/>
-          <w:sz w:val="24"/>
-          <w:szCs w:val="24"/>
-        </w:rPr>
-        <w:t>अङ्गुष्ठोदकबकवशानां छन्दस्यन्तः</w:t>
-      </w:r>
-    </w:p>
-    <w:p>
-      <w:pPr>
-        <w:pStyle w:val="ListParagraph"/>
-        <w:numPr>
-          <w:ilvl w:val="1"/>
-          <w:numId w:val="1"/>
-        </w:numPr>
-        <w:rPr>
-          <w:rFonts w:ascii="Siddhanta" w:hAnsi="Siddhanta" w:cs="Siddhanta"/>
-          <w:sz w:val="24"/>
-          <w:szCs w:val="24"/>
-        </w:rPr>
-      </w:pPr>
-      <w:r>
-        <w:rPr>
-          <w:rFonts w:ascii="Siddhanta" w:hAnsi="Siddhanta" w:cs="Siddhanta"/>
-          <w:sz w:val="24"/>
-          <w:szCs w:val="24"/>
-        </w:rPr>
-        <w:t>It is an exception to स्वाङ्गानामकुर्वादीनाम्‌ (फि-५२).</w:t>
-      </w:r>
-      <w:r>
-        <w:rPr>
-          <w:rFonts w:ascii="Siddhanta" w:hAnsi="Siddhanta" w:cs="Siddhanta"/>
-          <w:sz w:val="24"/>
-          <w:szCs w:val="24"/>
-        </w:rPr>
-        <w:t xml:space="preserve"> See अङ्गुष्ठः.</w:t>
+        <w:t>It is an exception to लघावन्ते द्वयोश्च बह्वषो गुरुः (फि-४२).</w:t>
       </w:r>
     </w:p>
     <w:p>
@@ -1520,6 +911,452 @@
         <w:lastRenderedPageBreak/>
         <w:t>It is an exception to स्वाङ्गशिटामदन्तानाम्‌ (फि-२९).</w:t>
       </w:r>
+    </w:p>
+    <w:p>
+      <w:pPr>
+        <w:pStyle w:val="ListParagraph"/>
+        <w:numPr>
+          <w:ilvl w:val="0"/>
+          <w:numId w:val="1"/>
+        </w:numPr>
+        <w:rPr>
+          <w:rFonts w:ascii="Siddhanta" w:hAnsi="Siddhanta" w:cs="Siddhanta"/>
+          <w:sz w:val="24"/>
+          <w:szCs w:val="24"/>
+        </w:rPr>
+      </w:pPr>
+      <w:r>
+        <w:rPr>
+          <w:rFonts w:ascii="Siddhanta" w:hAnsi="Siddhanta" w:cs="Siddhanta"/>
+          <w:sz w:val="24"/>
+          <w:szCs w:val="24"/>
+        </w:rPr>
+        <w:t>स्वाङ्गाख्यायामादिर्वा</w:t>
+      </w:r>
+    </w:p>
+    <w:p>
+      <w:pPr>
+        <w:pStyle w:val="ListParagraph"/>
+        <w:numPr>
+          <w:ilvl w:val="1"/>
+          <w:numId w:val="1"/>
+        </w:numPr>
+        <w:rPr>
+          <w:rFonts w:ascii="Siddhanta" w:hAnsi="Siddhanta" w:cs="Siddhanta"/>
+          <w:sz w:val="24"/>
+          <w:szCs w:val="24"/>
+        </w:rPr>
+      </w:pPr>
+      <w:r>
+        <w:rPr>
+          <w:rFonts w:ascii="Siddhanta" w:hAnsi="Siddhanta" w:cs="Siddhanta"/>
+          <w:sz w:val="24"/>
+          <w:szCs w:val="24"/>
+        </w:rPr>
+        <w:t>It is an exception to दक्षिणस्य साधौ (फि-८).</w:t>
+      </w:r>
+    </w:p>
+    <w:p>
+      <w:pPr>
+        <w:pStyle w:val="ListParagraph"/>
+        <w:numPr>
+          <w:ilvl w:val="1"/>
+          <w:numId w:val="1"/>
+        </w:numPr>
+        <w:rPr>
+          <w:rFonts w:ascii="Siddhanta" w:hAnsi="Siddhanta" w:cs="Siddhanta"/>
+          <w:sz w:val="24"/>
+          <w:szCs w:val="24"/>
+        </w:rPr>
+      </w:pPr>
+      <w:r>
+        <w:rPr>
+          <w:rFonts w:ascii="Siddhanta" w:hAnsi="Siddhanta" w:cs="Siddhanta"/>
+          <w:sz w:val="24"/>
+          <w:szCs w:val="24"/>
+        </w:rPr>
+        <w:t>It is an exception to स्वाङ्गशिटामदन्तानाम्‌ (फि-२९).</w:t>
+      </w:r>
+    </w:p>
+    <w:p>
+      <w:pPr>
+        <w:pStyle w:val="ListParagraph"/>
+        <w:numPr>
+          <w:ilvl w:val="1"/>
+          <w:numId w:val="1"/>
+        </w:numPr>
+        <w:rPr>
+          <w:rFonts w:ascii="Siddhanta" w:hAnsi="Siddhanta" w:cs="Siddhanta"/>
+          <w:sz w:val="24"/>
+          <w:szCs w:val="24"/>
+        </w:rPr>
+      </w:pPr>
+      <w:r>
+        <w:rPr>
+          <w:rFonts w:ascii="Siddhanta" w:hAnsi="Siddhanta" w:cs="Siddhanta"/>
+          <w:sz w:val="24"/>
+          <w:szCs w:val="24"/>
+        </w:rPr>
+        <w:t>It is an exception to लघावन्ते द्वयोश्च बह्वषो गुरुः (फि-४२).</w:t>
+      </w:r>
+    </w:p>
+    <w:p>
+      <w:pPr>
+        <w:pStyle w:val="ListParagraph"/>
+        <w:numPr>
+          <w:ilvl w:val="0"/>
+          <w:numId w:val="1"/>
+        </w:numPr>
+        <w:rPr>
+          <w:rFonts w:ascii="Siddhanta" w:hAnsi="Siddhanta" w:cs="Siddhanta"/>
+          <w:sz w:val="24"/>
+          <w:szCs w:val="24"/>
+        </w:rPr>
+      </w:pPr>
+      <w:r>
+        <w:rPr>
+          <w:rFonts w:ascii="Siddhanta" w:hAnsi="Siddhanta" w:cs="Siddhanta"/>
+          <w:sz w:val="24"/>
+          <w:szCs w:val="24"/>
+        </w:rPr>
+        <w:t>छन्दसि च</w:t>
+      </w:r>
+    </w:p>
+    <w:p>
+      <w:pPr>
+        <w:pStyle w:val="ListParagraph"/>
+        <w:numPr>
+          <w:ilvl w:val="1"/>
+          <w:numId w:val="1"/>
+        </w:numPr>
+        <w:rPr>
+          <w:rFonts w:ascii="Siddhanta" w:hAnsi="Siddhanta" w:cs="Siddhanta"/>
+          <w:sz w:val="24"/>
+          <w:szCs w:val="24"/>
+        </w:rPr>
+      </w:pPr>
+      <w:r>
+        <w:rPr>
+          <w:rFonts w:ascii="Siddhanta" w:hAnsi="Siddhanta" w:cs="Siddhanta"/>
+          <w:sz w:val="24"/>
+          <w:szCs w:val="24"/>
+        </w:rPr>
+        <w:t xml:space="preserve">It is an exception to </w:t>
+      </w:r>
+      <w:r>
+        <w:rPr>
+          <w:rFonts w:ascii="Siddhanta" w:hAnsi="Siddhanta" w:cs="Siddhanta"/>
+        </w:rPr>
+        <w:t xml:space="preserve">छन्दसि च (फि-१०), लघावन्ते द्वयोश्च बह्वषो गुरुः (फि-४२), </w:t>
+      </w:r>
+      <w:r>
+        <w:rPr>
+          <w:rFonts w:ascii="Siddhanta" w:hAnsi="Siddhanta" w:cs="Siddhanta"/>
+          <w:sz w:val="24"/>
+          <w:szCs w:val="24"/>
+        </w:rPr>
+        <w:t>स्वाङ्गशिटामदन्तानाम्‌ (फि-२९) and दक्षिणस्य साधौ (फि-८).</w:t>
+      </w:r>
+    </w:p>
+    <w:p>
+      <w:pPr>
+        <w:pStyle w:val="ListParagraph"/>
+        <w:numPr>
+          <w:ilvl w:val="0"/>
+          <w:numId w:val="1"/>
+        </w:numPr>
+        <w:rPr>
+          <w:rFonts w:ascii="Siddhanta" w:hAnsi="Siddhanta" w:cs="Siddhanta"/>
+          <w:sz w:val="24"/>
+          <w:szCs w:val="24"/>
+        </w:rPr>
+      </w:pPr>
+      <w:r>
+        <w:rPr>
+          <w:rFonts w:ascii="Siddhanta" w:hAnsi="Siddhanta" w:cs="Siddhanta"/>
+          <w:sz w:val="24"/>
+          <w:szCs w:val="24"/>
+        </w:rPr>
+        <w:t>कृष्णस्यामृगाख्या चेत्‌</w:t>
+      </w:r>
+    </w:p>
+    <w:p>
+      <w:pPr>
+        <w:pStyle w:val="ListParagraph"/>
+        <w:numPr>
+          <w:ilvl w:val="1"/>
+          <w:numId w:val="1"/>
+        </w:numPr>
+        <w:rPr>
+          <w:rFonts w:ascii="Siddhanta" w:hAnsi="Siddhanta" w:cs="Siddhanta"/>
+          <w:sz w:val="24"/>
+          <w:szCs w:val="24"/>
+        </w:rPr>
+      </w:pPr>
+      <w:r>
+        <w:rPr>
+          <w:rFonts w:ascii="Siddhanta" w:hAnsi="Siddhanta" w:cs="Siddhanta"/>
+          <w:sz w:val="24"/>
+          <w:szCs w:val="24"/>
+        </w:rPr>
+        <w:t xml:space="preserve">Only </w:t>
+      </w:r>
+      <w:r>
+        <w:rPr>
+          <w:rFonts w:ascii="Siddhanta" w:hAnsi="Siddhanta" w:cs="Siddhanta"/>
+          <w:sz w:val="24"/>
+          <w:szCs w:val="24"/>
+        </w:rPr>
+        <w:t>SK doesn’t</w:t>
+      </w:r>
+      <w:r>
+        <w:rPr>
+          <w:rFonts w:ascii="Siddhanta" w:hAnsi="Siddhanta" w:cs="Siddhanta"/>
+          <w:sz w:val="24"/>
+          <w:szCs w:val="24"/>
+        </w:rPr>
+        <w:t xml:space="preserve"> says that this rule is applicable only in case of छन्दस्‌. </w:t>
+      </w:r>
+      <w:r>
+        <w:rPr>
+          <w:rFonts w:ascii="Siddhanta" w:hAnsi="Siddhanta" w:cs="Siddhanta"/>
+          <w:sz w:val="24"/>
+          <w:szCs w:val="24"/>
+        </w:rPr>
+        <w:t>All other commentaries say that this is applicable only in Vedic forms.</w:t>
+      </w:r>
+    </w:p>
+    <w:p>
+      <w:pPr>
+        <w:pStyle w:val="ListParagraph"/>
+        <w:numPr>
+          <w:ilvl w:val="1"/>
+          <w:numId w:val="1"/>
+        </w:numPr>
+        <w:rPr>
+          <w:rFonts w:ascii="Siddhanta" w:hAnsi="Siddhanta" w:cs="Siddhanta"/>
+          <w:sz w:val="24"/>
+          <w:szCs w:val="24"/>
+        </w:rPr>
+      </w:pPr>
+      <w:r>
+        <w:rPr>
+          <w:rFonts w:ascii="Siddhanta" w:hAnsi="Siddhanta" w:cs="Siddhanta"/>
+          <w:sz w:val="24"/>
+          <w:szCs w:val="24"/>
+        </w:rPr>
+        <w:t xml:space="preserve">It is an exception to </w:t>
+      </w:r>
+      <w:r>
+        <w:rPr>
+          <w:rFonts w:ascii="Siddhanta" w:hAnsi="Siddhanta" w:cs="Siddhanta"/>
+        </w:rPr>
+        <w:t>वर्णानां तणतिनितान्तानाम् (फि-३३).</w:t>
+      </w:r>
+    </w:p>
+    <w:p>
+      <w:pPr>
+        <w:pStyle w:val="ListParagraph"/>
+        <w:numPr>
+          <w:ilvl w:val="0"/>
+          <w:numId w:val="1"/>
+        </w:numPr>
+        <w:rPr>
+          <w:rFonts w:ascii="Siddhanta" w:hAnsi="Siddhanta" w:cs="Siddhanta"/>
+          <w:sz w:val="24"/>
+          <w:szCs w:val="24"/>
+        </w:rPr>
+      </w:pPr>
+      <w:r>
+        <w:rPr>
+          <w:rFonts w:ascii="Siddhanta" w:hAnsi="Siddhanta" w:cs="Siddhanta"/>
+          <w:sz w:val="24"/>
+          <w:szCs w:val="24"/>
+        </w:rPr>
+        <w:t>वा नामधेयस्य</w:t>
+      </w:r>
+    </w:p>
+    <w:p>
+      <w:pPr>
+        <w:pStyle w:val="ListParagraph"/>
+        <w:numPr>
+          <w:ilvl w:val="1"/>
+          <w:numId w:val="1"/>
+        </w:numPr>
+        <w:rPr>
+          <w:rFonts w:ascii="Siddhanta" w:hAnsi="Siddhanta" w:cs="Siddhanta"/>
+          <w:sz w:val="24"/>
+          <w:szCs w:val="24"/>
+        </w:rPr>
+      </w:pPr>
+      <w:r>
+        <w:rPr>
+          <w:rFonts w:ascii="Siddhanta" w:hAnsi="Siddhanta" w:cs="Siddhanta"/>
+          <w:sz w:val="24"/>
+          <w:szCs w:val="24"/>
+        </w:rPr>
+        <w:t xml:space="preserve">It is an exception to </w:t>
+      </w:r>
+      <w:r>
+        <w:rPr>
+          <w:rFonts w:ascii="Siddhanta" w:hAnsi="Siddhanta" w:cs="Siddhanta"/>
+        </w:rPr>
+        <w:t>वर्णानां तणतिनितान्तानाम् (फि-३३).</w:t>
+      </w:r>
+    </w:p>
+    <w:p>
+      <w:pPr>
+        <w:pStyle w:val="ListParagraph"/>
+        <w:numPr>
+          <w:ilvl w:val="1"/>
+          <w:numId w:val="1"/>
+        </w:numPr>
+        <w:rPr>
+          <w:rFonts w:ascii="Siddhanta" w:hAnsi="Siddhanta" w:cs="Siddhanta"/>
+          <w:sz w:val="24"/>
+          <w:szCs w:val="24"/>
+        </w:rPr>
+      </w:pPr>
+      <w:r>
+        <w:rPr>
+          <w:rFonts w:ascii="Siddhanta" w:hAnsi="Siddhanta" w:cs="Siddhanta"/>
+          <w:sz w:val="24"/>
+          <w:szCs w:val="24"/>
+        </w:rPr>
+        <w:t>It is an exception to कृष्णस्यामृगाख्या चेत्‌ (फि-११).</w:t>
+      </w:r>
+    </w:p>
+    <w:p>
+      <w:pPr>
+        <w:pStyle w:val="ListParagraph"/>
+        <w:numPr>
+          <w:ilvl w:val="0"/>
+          <w:numId w:val="1"/>
+        </w:numPr>
+        <w:rPr>
+          <w:rFonts w:ascii="Siddhanta" w:hAnsi="Siddhanta" w:cs="Siddhanta"/>
+          <w:sz w:val="24"/>
+          <w:szCs w:val="24"/>
+        </w:rPr>
+      </w:pPr>
+      <w:r>
+        <w:rPr>
+          <w:rFonts w:ascii="Siddhanta" w:hAnsi="Siddhanta" w:cs="Siddhanta"/>
+          <w:sz w:val="24"/>
+          <w:szCs w:val="24"/>
+        </w:rPr>
+        <w:t>शुक्लगौरयोरादिः</w:t>
+      </w:r>
+    </w:p>
+    <w:p>
+      <w:pPr>
+        <w:pStyle w:val="ListParagraph"/>
+        <w:numPr>
+          <w:ilvl w:val="1"/>
+          <w:numId w:val="1"/>
+        </w:numPr>
+        <w:rPr>
+          <w:rFonts w:ascii="Siddhanta" w:hAnsi="Siddhanta" w:cs="Siddhanta"/>
+          <w:sz w:val="24"/>
+          <w:szCs w:val="24"/>
+        </w:rPr>
+      </w:pPr>
+      <w:r>
+        <w:rPr>
+          <w:rFonts w:ascii="Siddhanta" w:hAnsi="Siddhanta" w:cs="Siddhanta"/>
+          <w:sz w:val="24"/>
+          <w:szCs w:val="24"/>
+        </w:rPr>
+        <w:t xml:space="preserve">It is an exception to </w:t>
+      </w:r>
+      <w:r>
+        <w:rPr>
+          <w:rFonts w:ascii="Siddhanta" w:hAnsi="Siddhanta" w:cs="Siddhanta"/>
+        </w:rPr>
+        <w:t>खय्युवर्णं कृत्रिमाख्या चेत् (फि-३१).</w:t>
+      </w:r>
+    </w:p>
+    <w:p>
+      <w:pPr>
+        <w:pStyle w:val="ListParagraph"/>
+        <w:numPr>
+          <w:ilvl w:val="1"/>
+          <w:numId w:val="1"/>
+        </w:numPr>
+        <w:rPr>
+          <w:rFonts w:ascii="Siddhanta" w:hAnsi="Siddhanta" w:cs="Siddhanta"/>
+          <w:sz w:val="24"/>
+          <w:szCs w:val="24"/>
+        </w:rPr>
+      </w:pPr>
+      <w:r>
+        <w:rPr>
+          <w:rFonts w:ascii="Siddhanta" w:hAnsi="Siddhanta" w:cs="Siddhanta"/>
+          <w:sz w:val="24"/>
+          <w:szCs w:val="24"/>
+        </w:rPr>
+        <w:t>It is an exception to अन्तोदात्तत्व which is mandated by the उणादिसूत्र which gives these words i.e. ऋज्रेन्द्राग्रवज्रविप्रकुब्रचुब्रक्षुरखुरभद्रोग्रभेरभेलशुक्रशुक्लगौरवन्रेरामालाः (U186)</w:t>
+      </w:r>
+      <w:r>
+        <w:rPr>
+          <w:rFonts w:ascii="Siddhanta" w:hAnsi="Siddhanta" w:cs="Siddhanta"/>
+          <w:sz w:val="24"/>
+          <w:szCs w:val="24"/>
+        </w:rPr>
+        <w:t xml:space="preserve"> mandates रन्‌ pratyaya after these words, which means that they will take antodAttatva</w:t>
+      </w:r>
+      <w:r>
+        <w:rPr>
+          <w:rFonts w:ascii="Siddhanta" w:hAnsi="Siddhanta" w:cs="Siddhanta"/>
+          <w:sz w:val="24"/>
+          <w:szCs w:val="24"/>
+        </w:rPr>
+        <w:t>.</w:t>
+      </w:r>
+    </w:p>
+    <w:p>
+      <w:pPr>
+        <w:pStyle w:val="ListParagraph"/>
+        <w:numPr>
+          <w:ilvl w:val="0"/>
+          <w:numId w:val="1"/>
+        </w:numPr>
+        <w:rPr>
+          <w:rFonts w:ascii="Siddhanta" w:hAnsi="Siddhanta" w:cs="Siddhanta"/>
+          <w:sz w:val="24"/>
+          <w:szCs w:val="24"/>
+        </w:rPr>
+      </w:pPr>
+      <w:r>
+        <w:rPr>
+          <w:rFonts w:ascii="Siddhanta" w:hAnsi="Siddhanta" w:cs="Siddhanta"/>
+          <w:sz w:val="24"/>
+          <w:szCs w:val="24"/>
+        </w:rPr>
+        <w:t>अङ्गुष्ठोदकबकवशानां छन्दस्यन्तः</w:t>
+      </w:r>
+    </w:p>
+    <w:p>
+      <w:pPr>
+        <w:pStyle w:val="ListParagraph"/>
+        <w:numPr>
+          <w:ilvl w:val="1"/>
+          <w:numId w:val="1"/>
+        </w:numPr>
+        <w:rPr>
+          <w:rFonts w:ascii="Siddhanta" w:hAnsi="Siddhanta" w:cs="Siddhanta"/>
+          <w:sz w:val="24"/>
+          <w:szCs w:val="24"/>
+        </w:rPr>
+      </w:pPr>
+      <w:r>
+        <w:rPr>
+          <w:rFonts w:ascii="Siddhanta" w:hAnsi="Siddhanta" w:cs="Siddhanta"/>
+          <w:sz w:val="24"/>
+          <w:szCs w:val="24"/>
+        </w:rPr>
+        <w:t>It is an exception to स्वाङ्गानामकुर्वादीनाम्‌ (फि-५२).</w:t>
+      </w:r>
       <w:r>
         <w:rPr>
           <w:rFonts w:ascii="Siddhanta" w:hAnsi="Siddhanta" w:cs="Siddhanta"/>
@@ -1548,6 +1385,37 @@
           <w:sz w:val="24"/>
           <w:szCs w:val="24"/>
         </w:rPr>
+        <w:lastRenderedPageBreak/>
+        <w:t>It is an exception to स्वाङ्गशिटामदन्तानाम्‌ (फि-२९).</w:t>
+      </w:r>
+      <w:r>
+        <w:rPr>
+          <w:rFonts w:ascii="Siddhanta" w:hAnsi="Siddhanta" w:cs="Siddhanta"/>
+          <w:sz w:val="24"/>
+          <w:szCs w:val="24"/>
+        </w:rPr>
+        <w:t xml:space="preserve"> See अङ्गुष्ठः.</w:t>
+      </w:r>
+    </w:p>
+    <w:p>
+      <w:pPr>
+        <w:pStyle w:val="ListParagraph"/>
+        <w:numPr>
+          <w:ilvl w:val="1"/>
+          <w:numId w:val="1"/>
+        </w:numPr>
+        <w:rPr>
+          <w:rFonts w:ascii="Siddhanta" w:hAnsi="Siddhanta" w:cs="Siddhanta"/>
+          <w:sz w:val="24"/>
+          <w:szCs w:val="24"/>
+        </w:rPr>
+      </w:pPr>
+      <w:r>
+        <w:rPr>
+          <w:rFonts w:ascii="Siddhanta" w:hAnsi="Siddhanta" w:cs="Siddhanta"/>
+          <w:sz w:val="24"/>
+          <w:szCs w:val="24"/>
+        </w:rPr>
         <w:t>It is an exception to कर्दमादीनां च (फि-५९). See उदकम्‌.</w:t>
       </w:r>
     </w:p>
@@ -1576,13 +1444,7 @@
         <w:rPr>
           <w:rFonts w:ascii="Siddhanta" w:hAnsi="Siddhanta" w:cs="Siddhanta"/>
         </w:rPr>
-        <w:t>प्राणिनां कुपूर्वम् (फि-३०)</w:t>
-      </w:r>
-      <w:r>
-        <w:rPr>
-          <w:rFonts w:ascii="Siddhanta" w:hAnsi="Siddhanta" w:cs="Siddhanta"/>
-        </w:rPr>
-        <w:t>. See बकः.</w:t>
+        <w:t>प्राणिनां कुपूर्वम् (फि-३०). See बकः.</w:t>
       </w:r>
     </w:p>
     <w:p>
@@ -1646,23 +1508,101 @@
           <w:sz w:val="24"/>
           <w:szCs w:val="24"/>
         </w:rPr>
+        <w:t>It is an exception to स्वाङ्गशिटामदन्तानाम्‌ (फि-२९). See पृष्ठम्‌.</w:t>
+      </w:r>
+    </w:p>
+    <w:p>
+      <w:pPr>
+        <w:pStyle w:val="ListParagraph"/>
+        <w:numPr>
+          <w:ilvl w:val="1"/>
+          <w:numId w:val="1"/>
+        </w:numPr>
+        <w:rPr>
+          <w:rFonts w:ascii="Siddhanta" w:hAnsi="Siddhanta" w:cs="Siddhanta"/>
+          <w:sz w:val="24"/>
+          <w:szCs w:val="24"/>
+        </w:rPr>
+      </w:pPr>
+      <w:r>
+        <w:rPr>
+          <w:rFonts w:ascii="Siddhanta" w:hAnsi="Siddhanta" w:cs="Siddhanta"/>
+          <w:sz w:val="24"/>
+          <w:szCs w:val="24"/>
+        </w:rPr>
+        <w:t>It is an exception to नब्विषयस्यानिसन्तस्य (फि-२६). See पृष्ठम्‌.</w:t>
+      </w:r>
+    </w:p>
+    <w:p>
+      <w:pPr>
+        <w:pStyle w:val="ListParagraph"/>
+        <w:numPr>
+          <w:ilvl w:val="1"/>
+          <w:numId w:val="1"/>
+        </w:numPr>
+        <w:rPr>
+          <w:rFonts w:ascii="Siddhanta" w:hAnsi="Siddhanta" w:cs="Siddhanta"/>
+          <w:sz w:val="24"/>
+          <w:szCs w:val="24"/>
+        </w:rPr>
+      </w:pPr>
+      <w:r>
+        <w:rPr>
+          <w:rFonts w:ascii="Siddhanta" w:hAnsi="Siddhanta" w:cs="Siddhanta"/>
+          <w:sz w:val="24"/>
+          <w:szCs w:val="24"/>
+        </w:rPr>
+        <w:t>In some books, there is a separate sUtra वा भाषायाम्‌ after this sUtra. In some books, this sUtra is missing. But in all books, the meaning is that in Vedic literature, it has अन्तोदात्तत्व, and in Classical literature, it has वैभाषिकाद्यन्तोदात्तत्वम्‌.</w:t>
+      </w:r>
+    </w:p>
+    <w:p>
+      <w:pPr>
+        <w:pStyle w:val="ListParagraph"/>
+        <w:numPr>
+          <w:ilvl w:val="0"/>
+          <w:numId w:val="1"/>
+        </w:numPr>
+        <w:rPr>
+          <w:rFonts w:ascii="Siddhanta" w:hAnsi="Siddhanta" w:cs="Siddhanta"/>
+          <w:sz w:val="24"/>
+          <w:szCs w:val="24"/>
+        </w:rPr>
+      </w:pPr>
+      <w:r>
+        <w:rPr>
+          <w:rFonts w:ascii="Siddhanta" w:hAnsi="Siddhanta" w:cs="Siddhanta"/>
+          <w:sz w:val="24"/>
+          <w:szCs w:val="24"/>
+        </w:rPr>
+        <w:t>अर्जुनस्य तृणाख्या चेत्‌</w:t>
+      </w:r>
+    </w:p>
+    <w:p>
+      <w:pPr>
+        <w:pStyle w:val="ListParagraph"/>
+        <w:numPr>
+          <w:ilvl w:val="1"/>
+          <w:numId w:val="1"/>
+        </w:numPr>
+        <w:rPr>
+          <w:rFonts w:ascii="Siddhanta" w:hAnsi="Siddhanta" w:cs="Siddhanta"/>
+          <w:sz w:val="24"/>
+          <w:szCs w:val="24"/>
+        </w:rPr>
+      </w:pPr>
+      <w:r>
+        <w:rPr>
+          <w:rFonts w:ascii="Siddhanta" w:hAnsi="Siddhanta" w:cs="Siddhanta"/>
+          <w:sz w:val="24"/>
+          <w:szCs w:val="24"/>
+        </w:rPr>
         <w:t xml:space="preserve">It is an exception to </w:t>
       </w:r>
       <w:r>
         <w:rPr>
           <w:rFonts w:ascii="Siddhanta" w:hAnsi="Siddhanta" w:cs="Siddhanta"/>
-          <w:sz w:val="24"/>
-          <w:szCs w:val="24"/>
-        </w:rPr>
-        <w:t xml:space="preserve">स्वाङ्गशिटामदन्तानाम्‌ (फि-२९). See </w:t>
-      </w:r>
-      <w:r>
-        <w:rPr>
-          <w:rFonts w:ascii="Siddhanta" w:hAnsi="Siddhanta" w:cs="Siddhanta"/>
-          <w:sz w:val="24"/>
-          <w:szCs w:val="24"/>
-        </w:rPr>
-        <w:t>पृष्ठम्‌</w:t>
+        </w:rPr>
+        <w:t>उनर्वन्नन्तानाम् (फि-३२)</w:t>
       </w:r>
       <w:r>
         <w:rPr>
@@ -1692,189 +1632,169 @@
           <w:sz w:val="24"/>
           <w:szCs w:val="24"/>
         </w:rPr>
-        <w:t>It is an exception to नब्विषयस्यानिसन्तस्य (फि-२६). See पृष्ठम्‌.</w:t>
-      </w:r>
-    </w:p>
-    <w:p>
-      <w:pPr>
-        <w:pStyle w:val="ListParagraph"/>
-        <w:numPr>
-          <w:ilvl w:val="1"/>
-          <w:numId w:val="1"/>
-        </w:numPr>
-        <w:rPr>
-          <w:rFonts w:ascii="Siddhanta" w:hAnsi="Siddhanta" w:cs="Siddhanta"/>
-          <w:sz w:val="24"/>
-          <w:szCs w:val="24"/>
-        </w:rPr>
-      </w:pPr>
-      <w:r>
-        <w:rPr>
-          <w:rFonts w:ascii="Siddhanta" w:hAnsi="Siddhanta" w:cs="Siddhanta"/>
-          <w:sz w:val="24"/>
-          <w:szCs w:val="24"/>
-        </w:rPr>
-        <w:t>In some books, there is a separate sUtra वा भाषायाम्‌ after this sUtra. In some books, this sUtra is missing. But in all books, the meaning is that in Vedic literature, it has अन्तोदात्तत्व, and in Classical literature, it has वैभाषिकाद्यन्तोदात्तत्वम्‌.</w:t>
-      </w:r>
-    </w:p>
-    <w:p>
-      <w:pPr>
-        <w:pStyle w:val="ListParagraph"/>
-        <w:numPr>
-          <w:ilvl w:val="0"/>
-          <w:numId w:val="1"/>
-        </w:numPr>
-        <w:rPr>
-          <w:rFonts w:ascii="Siddhanta" w:hAnsi="Siddhanta" w:cs="Siddhanta"/>
-          <w:sz w:val="24"/>
-          <w:szCs w:val="24"/>
-        </w:rPr>
-      </w:pPr>
-      <w:r>
-        <w:rPr>
-          <w:rFonts w:ascii="Siddhanta" w:hAnsi="Siddhanta" w:cs="Siddhanta"/>
-          <w:sz w:val="24"/>
-          <w:szCs w:val="24"/>
-        </w:rPr>
-        <w:t>अर्जुनस्य तृणाख्या चेत्‌</w:t>
-      </w:r>
-    </w:p>
-    <w:p>
-      <w:pPr>
-        <w:pStyle w:val="ListParagraph"/>
-        <w:numPr>
-          <w:ilvl w:val="1"/>
-          <w:numId w:val="1"/>
-        </w:numPr>
-        <w:rPr>
-          <w:rFonts w:ascii="Siddhanta" w:hAnsi="Siddhanta" w:cs="Siddhanta"/>
-          <w:sz w:val="24"/>
-          <w:szCs w:val="24"/>
-        </w:rPr>
-      </w:pPr>
-      <w:r>
-        <w:rPr>
-          <w:rFonts w:ascii="Siddhanta" w:hAnsi="Siddhanta" w:cs="Siddhanta"/>
-          <w:sz w:val="24"/>
-          <w:szCs w:val="24"/>
-        </w:rPr>
         <w:t xml:space="preserve">It is an exception to </w:t>
       </w:r>
       <w:r>
         <w:rPr>
           <w:rFonts w:ascii="Siddhanta" w:hAnsi="Siddhanta" w:cs="Siddhanta"/>
         </w:rPr>
-        <w:t>उनर्वन्नन्तानाम् (फि-३२)</w:t>
-      </w:r>
-      <w:r>
-        <w:rPr>
-          <w:rFonts w:ascii="Siddhanta" w:hAnsi="Siddhanta" w:cs="Siddhanta"/>
-          <w:sz w:val="24"/>
-          <w:szCs w:val="24"/>
-        </w:rPr>
-        <w:t>.</w:t>
-      </w:r>
-    </w:p>
-    <w:p>
-      <w:pPr>
-        <w:pStyle w:val="ListParagraph"/>
-        <w:numPr>
-          <w:ilvl w:val="1"/>
-          <w:numId w:val="1"/>
-        </w:numPr>
-        <w:rPr>
-          <w:rFonts w:ascii="Siddhanta" w:hAnsi="Siddhanta" w:cs="Siddhanta"/>
-          <w:sz w:val="24"/>
-          <w:szCs w:val="24"/>
-        </w:rPr>
-      </w:pPr>
-      <w:r>
-        <w:rPr>
-          <w:rFonts w:ascii="Siddhanta" w:hAnsi="Siddhanta" w:cs="Siddhanta"/>
-          <w:sz w:val="24"/>
-          <w:szCs w:val="24"/>
-        </w:rPr>
+        <w:t>नब्विषयस्यानिसन्तस्य (फि-२६).</w:t>
+      </w:r>
+    </w:p>
+    <w:p>
+      <w:pPr>
+        <w:pStyle w:val="ListParagraph"/>
+        <w:numPr>
+          <w:ilvl w:val="1"/>
+          <w:numId w:val="1"/>
+        </w:numPr>
+        <w:rPr>
+          <w:rFonts w:ascii="Siddhanta" w:hAnsi="Siddhanta" w:cs="Siddhanta"/>
+          <w:sz w:val="24"/>
+          <w:szCs w:val="24"/>
+        </w:rPr>
+      </w:pPr>
+      <w:r>
+        <w:rPr>
+          <w:rFonts w:ascii="Siddhanta" w:hAnsi="Siddhanta" w:cs="Siddhanta"/>
+          <w:sz w:val="24"/>
+          <w:szCs w:val="24"/>
+        </w:rPr>
+        <w:t xml:space="preserve">Right now we take a user feedback whether the word is used in meaning of तृण or not. </w:t>
+      </w:r>
+      <w:r>
+        <w:rPr>
+          <w:rFonts w:ascii="Siddhanta" w:hAnsi="Siddhanta" w:cs="Siddhanta"/>
+        </w:rPr>
+        <w:t>This is avoidable, because the meaning of tRNa is only seen in neuter gender. Rest are not tRNAkhyA. Let us check the lexicon whether we get some other meaning of arjuna neuter. If not, this can be removed.</w:t>
+      </w:r>
+    </w:p>
+    <w:p>
+      <w:pPr>
+        <w:pStyle w:val="ListParagraph"/>
+        <w:numPr>
+          <w:ilvl w:val="0"/>
+          <w:numId w:val="1"/>
+        </w:numPr>
+        <w:rPr>
+          <w:rFonts w:ascii="Siddhanta" w:hAnsi="Siddhanta" w:cs="Siddhanta"/>
+          <w:sz w:val="24"/>
+          <w:szCs w:val="24"/>
+        </w:rPr>
+      </w:pPr>
+      <w:r>
+        <w:rPr>
+          <w:rFonts w:ascii="Siddhanta" w:hAnsi="Siddhanta" w:cs="Siddhanta"/>
+          <w:sz w:val="24"/>
+          <w:szCs w:val="24"/>
+        </w:rPr>
+        <w:t>अर्यस्य स्वाम्याख्या चेत्‌</w:t>
+      </w:r>
+    </w:p>
+    <w:p>
+      <w:pPr>
+        <w:pStyle w:val="ListParagraph"/>
+        <w:numPr>
+          <w:ilvl w:val="1"/>
+          <w:numId w:val="1"/>
+        </w:numPr>
+        <w:rPr>
+          <w:rFonts w:ascii="Siddhanta" w:hAnsi="Siddhanta" w:cs="Siddhanta"/>
+          <w:sz w:val="24"/>
+          <w:szCs w:val="24"/>
+        </w:rPr>
+      </w:pPr>
+      <w:r>
+        <w:rPr>
+          <w:rFonts w:ascii="Mangal" w:hAnsi="Mangal" w:cs="Mangal"/>
+        </w:rPr>
+        <w:t>It is an exception to यान्तस्यान्त्यात्पूर्वम्</w:t>
+      </w:r>
+      <w:r>
+        <w:t xml:space="preserve"> (</w:t>
+      </w:r>
+      <w:r>
+        <w:rPr>
+          <w:rFonts w:ascii="Mangal" w:hAnsi="Mangal" w:cs="Mangal"/>
+        </w:rPr>
+        <w:t>फि</w:t>
+      </w:r>
+      <w:r>
+        <w:t>-</w:t>
+      </w:r>
+      <w:r>
+        <w:rPr>
+          <w:rFonts w:ascii="Mangal" w:hAnsi="Mangal" w:cs="Mangal"/>
+        </w:rPr>
+        <w:t>६२</w:t>
+      </w:r>
+      <w:r>
+        <w:t>).</w:t>
+      </w:r>
+    </w:p>
+    <w:p>
+      <w:pPr>
+        <w:pStyle w:val="ListParagraph"/>
+        <w:numPr>
+          <w:ilvl w:val="1"/>
+          <w:numId w:val="1"/>
+        </w:numPr>
+        <w:rPr>
+          <w:rFonts w:ascii="Siddhanta" w:hAnsi="Siddhanta" w:cs="Siddhanta"/>
+          <w:sz w:val="24"/>
+          <w:szCs w:val="24"/>
+        </w:rPr>
+      </w:pPr>
+      <w:r>
         <w:t xml:space="preserve">It is an exception to </w:t>
       </w:r>
       <w:r>
         <w:rPr>
-          <w:rFonts w:ascii="Siddhanta" w:hAnsi="Siddhanta" w:cs="Siddhanta"/>
-        </w:rPr>
-        <w:t>नब्विषयस्यानिसन्तस्य (फि-२६)</w:t>
-      </w:r>
-      <w:r>
-        <w:rPr>
-          <w:rFonts w:ascii="Siddhanta" w:hAnsi="Siddhanta" w:cs="Siddhanta"/>
-        </w:rPr>
-        <w:t>.</w:t>
-      </w:r>
-    </w:p>
-    <w:p>
-      <w:pPr>
-        <w:pStyle w:val="ListParagraph"/>
-        <w:numPr>
-          <w:ilvl w:val="1"/>
-          <w:numId w:val="1"/>
-        </w:numPr>
-        <w:rPr>
-          <w:rFonts w:ascii="Siddhanta" w:hAnsi="Siddhanta" w:cs="Siddhanta"/>
-          <w:sz w:val="24"/>
-          <w:szCs w:val="24"/>
-        </w:rPr>
-      </w:pPr>
-      <w:r>
-        <w:rPr>
-          <w:rFonts w:ascii="Siddhanta" w:hAnsi="Siddhanta" w:cs="Siddhanta"/>
-          <w:sz w:val="24"/>
-          <w:szCs w:val="24"/>
-        </w:rPr>
-        <w:t xml:space="preserve">Right now we take a user feedback whether the word is used in meaning of तृण or not. </w:t>
-      </w:r>
-      <w:r>
-        <w:rPr>
-          <w:rFonts w:ascii="Siddhanta" w:hAnsi="Siddhanta" w:cs="Siddhanta"/>
-        </w:rPr>
-        <w:t>This is avoidable, because the meaning of tRNa is only seen in neuter gender. Rest are not tRNAkhyA. Let us check the lexicon whether we get some other meaning of arjuna neuter. If not, this can be removed.</w:t>
-      </w:r>
-    </w:p>
-    <w:p>
-      <w:pPr>
-        <w:pStyle w:val="ListParagraph"/>
-        <w:numPr>
-          <w:ilvl w:val="0"/>
-          <w:numId w:val="1"/>
-        </w:numPr>
-        <w:rPr>
-          <w:rFonts w:ascii="Siddhanta" w:hAnsi="Siddhanta" w:cs="Siddhanta"/>
-          <w:sz w:val="24"/>
-          <w:szCs w:val="24"/>
-        </w:rPr>
-      </w:pPr>
-      <w:r>
-        <w:rPr>
-          <w:rFonts w:ascii="Siddhanta" w:hAnsi="Siddhanta" w:cs="Siddhanta"/>
-          <w:sz w:val="24"/>
-          <w:szCs w:val="24"/>
-        </w:rPr>
-        <w:t>अर्यस्य स्वाम्याख्या चेत्‌</w:t>
-      </w:r>
-    </w:p>
-    <w:p>
-      <w:pPr>
-        <w:pStyle w:val="ListParagraph"/>
-        <w:numPr>
-          <w:ilvl w:val="1"/>
-          <w:numId w:val="1"/>
-        </w:numPr>
-        <w:rPr>
-          <w:rFonts w:ascii="Siddhanta" w:hAnsi="Siddhanta" w:cs="Siddhanta"/>
-          <w:sz w:val="24"/>
-          <w:szCs w:val="24"/>
-        </w:rPr>
-      </w:pPr>
-      <w:r>
-        <w:rPr>
-          <w:rFonts w:ascii="Mangal" w:hAnsi="Mangal" w:cs="Mangal"/>
+          <w:rFonts w:ascii="Mangal" w:hAnsi="Mangal" w:cs="Mangal"/>
+        </w:rPr>
+        <w:t>यतो नाव (???).</w:t>
+      </w:r>
+    </w:p>
+    <w:p>
+      <w:pPr>
+        <w:pStyle w:val="ListParagraph"/>
+        <w:numPr>
+          <w:ilvl w:val="0"/>
+          <w:numId w:val="1"/>
+        </w:numPr>
+        <w:rPr>
+          <w:rFonts w:ascii="Siddhanta" w:hAnsi="Siddhanta" w:cs="Siddhanta"/>
+          <w:sz w:val="24"/>
+          <w:szCs w:val="24"/>
+        </w:rPr>
+      </w:pPr>
+      <w:r>
+        <w:rPr>
+          <w:rFonts w:ascii="Siddhanta" w:hAnsi="Siddhanta" w:cs="Siddhanta"/>
+          <w:sz w:val="24"/>
+          <w:szCs w:val="24"/>
+        </w:rPr>
+        <w:t>आशाया अदिगाख्या चेत्‌</w:t>
+      </w:r>
+    </w:p>
+    <w:p>
+      <w:pPr>
+        <w:pStyle w:val="ListParagraph"/>
+        <w:numPr>
+          <w:ilvl w:val="1"/>
+          <w:numId w:val="1"/>
+        </w:numPr>
+        <w:rPr>
+          <w:rFonts w:ascii="Siddhanta" w:hAnsi="Siddhanta" w:cs="Siddhanta"/>
+          <w:sz w:val="24"/>
+          <w:szCs w:val="24"/>
+        </w:rPr>
+      </w:pPr>
+      <w:r>
+        <w:rPr>
+          <w:rFonts w:ascii="Siddhanta" w:hAnsi="Siddhanta" w:cs="Siddhanta"/>
+          <w:sz w:val="24"/>
+          <w:szCs w:val="24"/>
         </w:rPr>
         <w:t xml:space="preserve">It is an exception to </w:t>
       </w:r>
@@ -1882,7 +1802,7 @@
         <w:rPr>
           <w:rFonts w:ascii="Mangal" w:hAnsi="Mangal" w:cs="Mangal"/>
         </w:rPr>
-        <w:t>यान्तस्यान्त्यात्पूर्वम्</w:t>
+        <w:t>स्त्रीविषयवर्णाक्षुपूर्वाणाम्</w:t>
       </w:r>
       <w:r>
         <w:t xml:space="preserve"> (</w:t>
@@ -1900,110 +1820,10 @@
         <w:rPr>
           <w:rFonts w:ascii="Mangal" w:hAnsi="Mangal" w:cs="Mangal"/>
         </w:rPr>
-        <w:t>६२</w:t>
-      </w:r>
-      <w:r>
-        <w:t>)</w:t>
-      </w:r>
-      <w:r>
-        <w:t>.</w:t>
-      </w:r>
-    </w:p>
-    <w:p>
-      <w:pPr>
-        <w:pStyle w:val="ListParagraph"/>
-        <w:numPr>
-          <w:ilvl w:val="1"/>
-          <w:numId w:val="1"/>
-        </w:numPr>
-        <w:rPr>
-          <w:rFonts w:ascii="Siddhanta" w:hAnsi="Siddhanta" w:cs="Siddhanta"/>
-          <w:sz w:val="24"/>
-          <w:szCs w:val="24"/>
-        </w:rPr>
-      </w:pPr>
-      <w:r>
-        <w:t xml:space="preserve">It is an exception to </w:t>
-      </w:r>
-      <w:r>
-        <w:rPr>
-          <w:rFonts w:ascii="Mangal" w:hAnsi="Mangal" w:cs="Mangal"/>
-        </w:rPr>
-        <w:t>यतो नाव (???).</w:t>
-      </w:r>
-    </w:p>
-    <w:p>
-      <w:pPr>
-        <w:pStyle w:val="ListParagraph"/>
-        <w:numPr>
-          <w:ilvl w:val="0"/>
-          <w:numId w:val="1"/>
-        </w:numPr>
-        <w:rPr>
-          <w:rFonts w:ascii="Siddhanta" w:hAnsi="Siddhanta" w:cs="Siddhanta"/>
-          <w:sz w:val="24"/>
-          <w:szCs w:val="24"/>
-        </w:rPr>
-      </w:pPr>
-      <w:r>
-        <w:rPr>
-          <w:rFonts w:ascii="Siddhanta" w:hAnsi="Siddhanta" w:cs="Siddhanta"/>
-          <w:sz w:val="24"/>
-          <w:szCs w:val="24"/>
-        </w:rPr>
-        <w:t>आशाया अदिगाख्या चेत्‌</w:t>
-      </w:r>
-    </w:p>
-    <w:p>
-      <w:pPr>
-        <w:pStyle w:val="ListParagraph"/>
-        <w:numPr>
-          <w:ilvl w:val="1"/>
-          <w:numId w:val="1"/>
-        </w:numPr>
-        <w:rPr>
-          <w:rFonts w:ascii="Siddhanta" w:hAnsi="Siddhanta" w:cs="Siddhanta"/>
-          <w:sz w:val="24"/>
-          <w:szCs w:val="24"/>
-        </w:rPr>
-      </w:pPr>
-      <w:r>
-        <w:rPr>
-          <w:rFonts w:ascii="Siddhanta" w:hAnsi="Siddhanta" w:cs="Siddhanta"/>
-          <w:sz w:val="24"/>
-          <w:szCs w:val="24"/>
-        </w:rPr>
-        <w:t xml:space="preserve">It is an exception to </w:t>
-      </w:r>
-      <w:r>
-        <w:rPr>
-          <w:rFonts w:ascii="Mangal" w:hAnsi="Mangal" w:cs="Mangal"/>
-        </w:rPr>
-        <w:t>स्त्रीविषयवर्णाक्षुपूर्वाणाम्</w:t>
-      </w:r>
-      <w:r>
-        <w:t xml:space="preserve"> (</w:t>
-      </w:r>
-      <w:r>
-        <w:rPr>
-          <w:rFonts w:ascii="Mangal" w:hAnsi="Mangal" w:cs="Mangal"/>
-        </w:rPr>
-        <w:t>फि</w:t>
-      </w:r>
-      <w:r>
-        <w:t>-</w:t>
-      </w:r>
-      <w:r>
-        <w:rPr>
-          <w:rFonts w:ascii="Mangal" w:hAnsi="Mangal" w:cs="Mangal"/>
-        </w:rPr>
         <w:t>४३</w:t>
       </w:r>
       <w:r>
-        <w:t>)</w:t>
-      </w:r>
-      <w:r>
-        <w:t>.</w:t>
+        <w:t>).</w:t>
       </w:r>
     </w:p>
     <w:p>
@@ -2158,6 +1978,142 @@
         <w:t>४३</w:t>
       </w:r>
       <w:r>
+        <w:t>).</w:t>
+      </w:r>
+    </w:p>
+    <w:p>
+      <w:pPr>
+        <w:pStyle w:val="ListParagraph"/>
+        <w:numPr>
+          <w:ilvl w:val="0"/>
+          <w:numId w:val="1"/>
+        </w:numPr>
+        <w:rPr>
+          <w:rFonts w:ascii="Siddhanta" w:hAnsi="Siddhanta" w:cs="Siddhanta"/>
+          <w:sz w:val="24"/>
+          <w:szCs w:val="24"/>
+        </w:rPr>
+      </w:pPr>
+      <w:r>
+        <w:rPr>
+          <w:rFonts w:ascii="Siddhanta" w:hAnsi="Siddhanta" w:cs="Siddhanta"/>
+          <w:sz w:val="24"/>
+          <w:szCs w:val="24"/>
+        </w:rPr>
+        <w:t>न कुपूर्वस्य कृत्तिकाख्या चेत्‌</w:t>
+      </w:r>
+    </w:p>
+    <w:p>
+      <w:pPr>
+        <w:pStyle w:val="ListParagraph"/>
+        <w:numPr>
+          <w:ilvl w:val="1"/>
+          <w:numId w:val="1"/>
+        </w:numPr>
+        <w:rPr>
+          <w:rFonts w:ascii="Siddhanta" w:hAnsi="Siddhanta" w:cs="Siddhanta"/>
+          <w:sz w:val="24"/>
+          <w:szCs w:val="24"/>
+        </w:rPr>
+      </w:pPr>
+      <w:r>
+        <w:rPr>
+          <w:rFonts w:ascii="Siddhanta" w:hAnsi="Siddhanta" w:cs="Siddhanta"/>
+          <w:sz w:val="24"/>
+          <w:szCs w:val="24"/>
+        </w:rPr>
+        <w:t xml:space="preserve">It is an exception to </w:t>
+      </w:r>
+      <w:r>
+        <w:rPr>
+          <w:rFonts w:ascii="Siddhanta" w:hAnsi="Siddhanta" w:cs="Siddhanta"/>
+          <w:sz w:val="24"/>
+          <w:szCs w:val="24"/>
+        </w:rPr>
+        <w:t>नक्षत्राणामब्विषयाणाम्‌</w:t>
+      </w:r>
+      <w:r>
+        <w:rPr>
+          <w:rFonts w:ascii="Siddhanta" w:hAnsi="Siddhanta" w:cs="Siddhanta"/>
+          <w:sz w:val="24"/>
+          <w:szCs w:val="24"/>
+        </w:rPr>
+        <w:t xml:space="preserve"> (फि-१९). See कृत्तिका</w:t>
+      </w:r>
+    </w:p>
+    <w:p>
+      <w:pPr>
+        <w:pStyle w:val="ListParagraph"/>
+        <w:numPr>
+          <w:ilvl w:val="1"/>
+          <w:numId w:val="1"/>
+        </w:numPr>
+        <w:rPr>
+          <w:rFonts w:ascii="Siddhanta" w:hAnsi="Siddhanta" w:cs="Siddhanta"/>
+          <w:sz w:val="24"/>
+          <w:szCs w:val="24"/>
+        </w:rPr>
+      </w:pPr>
+      <w:r>
+        <w:rPr>
+          <w:rFonts w:ascii="Siddhanta" w:hAnsi="Siddhanta" w:cs="Siddhanta"/>
+          <w:sz w:val="24"/>
+          <w:szCs w:val="24"/>
+        </w:rPr>
+        <w:t xml:space="preserve">It is an exception to </w:t>
+      </w:r>
+      <w:r>
+        <w:rPr>
+          <w:rFonts w:ascii="Mangal" w:hAnsi="Mangal" w:cs="Mangal"/>
+        </w:rPr>
+        <w:t>लघावन्ते</w:t>
+      </w:r>
+      <w:r>
+        <w:t xml:space="preserve"> </w:t>
+      </w:r>
+      <w:r>
+        <w:rPr>
+          <w:rFonts w:ascii="Mangal" w:hAnsi="Mangal" w:cs="Mangal"/>
+        </w:rPr>
+        <w:t>द्वयोश्च</w:t>
+      </w:r>
+      <w:r>
+        <w:t xml:space="preserve"> </w:t>
+      </w:r>
+      <w:r>
+        <w:rPr>
+          <w:rFonts w:ascii="Mangal" w:hAnsi="Mangal" w:cs="Mangal"/>
+        </w:rPr>
+        <w:t>बह्वषो</w:t>
+      </w:r>
+      <w:r>
+        <w:t xml:space="preserve"> </w:t>
+      </w:r>
+      <w:r>
+        <w:rPr>
+          <w:rFonts w:ascii="Mangal" w:hAnsi="Mangal" w:cs="Mangal"/>
+        </w:rPr>
+        <w:t>गुरुः</w:t>
+      </w:r>
+      <w:r>
+        <w:t xml:space="preserve"> (</w:t>
+      </w:r>
+      <w:r>
+        <w:rPr>
+          <w:rFonts w:ascii="Mangal" w:hAnsi="Mangal" w:cs="Mangal"/>
+        </w:rPr>
+        <w:t>फि</w:t>
+      </w:r>
+      <w:r>
+        <w:t>-</w:t>
+      </w:r>
+      <w:r>
+        <w:rPr>
+          <w:rFonts w:ascii="Mangal" w:hAnsi="Mangal" w:cs="Mangal"/>
+        </w:rPr>
+        <w:t>४२</w:t>
+      </w:r>
+      <w:r>
         <w:t>)</w:t>
       </w:r>
       <w:r>
@@ -2168,22 +2124,631 @@
       <w:pPr>
         <w:pStyle w:val="ListParagraph"/>
         <w:numPr>
-          <w:ilvl w:val="0"/>
-          <w:numId w:val="1"/>
-        </w:numPr>
-        <w:rPr>
-          <w:rFonts w:ascii="Siddhanta" w:hAnsi="Siddhanta" w:cs="Siddhanta"/>
-          <w:sz w:val="24"/>
-          <w:szCs w:val="24"/>
-        </w:rPr>
-      </w:pPr>
-      <w:r>
-        <w:rPr>
-          <w:rFonts w:ascii="Siddhanta" w:hAnsi="Siddhanta" w:cs="Siddhanta"/>
-          <w:sz w:val="24"/>
-          <w:szCs w:val="24"/>
-        </w:rPr>
-        <w:t>न कुपूर्वस्य कृत्तिकाख्या चेत्‌</w:t>
+          <w:ilvl w:val="1"/>
+          <w:numId w:val="1"/>
+        </w:numPr>
+        <w:rPr>
+          <w:rFonts w:ascii="Siddhanta" w:hAnsi="Siddhanta" w:cs="Siddhanta"/>
+          <w:sz w:val="24"/>
+          <w:szCs w:val="24"/>
+        </w:rPr>
+      </w:pPr>
+      <w:r>
+        <w:rPr>
+          <w:rFonts w:ascii="Mangal" w:hAnsi="Mangal" w:cs="Mangal"/>
+        </w:rPr>
+        <w:t>According to some, the words ‘AryikA’ and ‘bahulikA’ are also covered under this rule. According to others, only ‘kfttikA’ is covered.</w:t>
+      </w:r>
+    </w:p>
+    <w:p>
+      <w:pPr>
+        <w:pStyle w:val="ListParagraph"/>
+        <w:numPr>
+          <w:ilvl w:val="0"/>
+          <w:numId w:val="1"/>
+        </w:numPr>
+        <w:rPr>
+          <w:rFonts w:ascii="Siddhanta" w:hAnsi="Siddhanta" w:cs="Siddhanta"/>
+          <w:sz w:val="24"/>
+          <w:szCs w:val="24"/>
+        </w:rPr>
+      </w:pPr>
+      <w:r>
+        <w:rPr>
+          <w:rFonts w:ascii="Siddhanta" w:hAnsi="Siddhanta" w:cs="Siddhanta"/>
+          <w:sz w:val="24"/>
+          <w:szCs w:val="24"/>
+        </w:rPr>
+        <w:t>घृतादीनां च</w:t>
+      </w:r>
+    </w:p>
+    <w:p>
+      <w:pPr>
+        <w:pStyle w:val="ListParagraph"/>
+        <w:numPr>
+          <w:ilvl w:val="1"/>
+          <w:numId w:val="1"/>
+        </w:numPr>
+        <w:rPr>
+          <w:rFonts w:ascii="Siddhanta" w:hAnsi="Siddhanta" w:cs="Siddhanta"/>
+          <w:sz w:val="24"/>
+          <w:szCs w:val="24"/>
+        </w:rPr>
+      </w:pPr>
+      <w:r>
+        <w:rPr>
+          <w:rFonts w:ascii="Siddhanta" w:hAnsi="Siddhanta" w:cs="Siddhanta"/>
+          <w:sz w:val="24"/>
+          <w:szCs w:val="24"/>
+        </w:rPr>
+        <w:t xml:space="preserve">Right now I have enumerated the following list from three books - </w:t>
+      </w:r>
+      <w:r>
+        <w:rPr>
+          <w:rFonts w:ascii="Siddhanta" w:hAnsi="Siddhanta" w:cs="Siddhanta"/>
+          <w:sz w:val="24"/>
+          <w:szCs w:val="24"/>
+        </w:rPr>
+        <w:t>"Gfta","rajata","Sveta","sapta","azwO","jAtarUpa","uBa","varAha","aSvakratu"</w:t>
+      </w:r>
+      <w:r>
+        <w:rPr>
+          <w:rFonts w:ascii="Siddhanta" w:hAnsi="Siddhanta" w:cs="Siddhanta"/>
+          <w:sz w:val="24"/>
+          <w:szCs w:val="24"/>
+        </w:rPr>
+        <w:t>.</w:t>
+      </w:r>
+    </w:p>
+    <w:p>
+      <w:pPr>
+        <w:pStyle w:val="ListParagraph"/>
+        <w:numPr>
+          <w:ilvl w:val="1"/>
+          <w:numId w:val="1"/>
+        </w:numPr>
+        <w:rPr>
+          <w:rFonts w:ascii="Siddhanta" w:hAnsi="Siddhanta" w:cs="Siddhanta"/>
+          <w:sz w:val="24"/>
+          <w:szCs w:val="24"/>
+        </w:rPr>
+      </w:pPr>
+      <w:r>
+        <w:rPr>
+          <w:rFonts w:ascii="Siddhanta" w:hAnsi="Siddhanta" w:cs="Siddhanta"/>
+          <w:sz w:val="24"/>
+          <w:szCs w:val="24"/>
+        </w:rPr>
+        <w:t>If any other word is found in some other treatise, the list has to be expanded.</w:t>
+      </w:r>
+    </w:p>
+    <w:p>
+      <w:pPr>
+        <w:pStyle w:val="ListParagraph"/>
+        <w:numPr>
+          <w:ilvl w:val="1"/>
+          <w:numId w:val="1"/>
+        </w:numPr>
+        <w:rPr>
+          <w:rFonts w:ascii="Siddhanta" w:hAnsi="Siddhanta" w:cs="Siddhanta"/>
+          <w:sz w:val="24"/>
+          <w:szCs w:val="24"/>
+        </w:rPr>
+      </w:pPr>
+      <w:r>
+        <w:rPr>
+          <w:rFonts w:ascii="Siddhanta" w:hAnsi="Siddhanta" w:cs="Siddhanta"/>
+          <w:sz w:val="24"/>
+          <w:szCs w:val="24"/>
+        </w:rPr>
+        <w:t xml:space="preserve">It is an exception to </w:t>
+      </w:r>
+      <w:r>
+        <w:rPr>
+          <w:rFonts w:ascii="Mangal" w:hAnsi="Mangal" w:cs="Mangal"/>
+        </w:rPr>
+        <w:t>नब्विषयस्यानिसन्तस्य</w:t>
+      </w:r>
+      <w:r>
+        <w:t xml:space="preserve"> (</w:t>
+      </w:r>
+      <w:r>
+        <w:rPr>
+          <w:rFonts w:ascii="Mangal" w:hAnsi="Mangal" w:cs="Mangal"/>
+        </w:rPr>
+        <w:t>फि</w:t>
+      </w:r>
+      <w:r>
+        <w:t>-</w:t>
+      </w:r>
+      <w:r>
+        <w:rPr>
+          <w:rFonts w:ascii="Mangal" w:hAnsi="Mangal" w:cs="Mangal"/>
+        </w:rPr>
+        <w:t>२६</w:t>
+      </w:r>
+      <w:r>
+        <w:t>)</w:t>
+      </w:r>
+      <w:r>
+        <w:t xml:space="preserve">. See </w:t>
+      </w:r>
+      <w:r>
+        <w:rPr>
+          <w:rFonts w:ascii="Mangal" w:hAnsi="Mangal" w:cs="Mangal"/>
+        </w:rPr>
+        <w:t>घृतम्‌, रजतम्‌.</w:t>
+      </w:r>
+    </w:p>
+    <w:p>
+      <w:pPr>
+        <w:pStyle w:val="ListParagraph"/>
+        <w:numPr>
+          <w:ilvl w:val="1"/>
+          <w:numId w:val="1"/>
+        </w:numPr>
+        <w:rPr>
+          <w:rFonts w:ascii="Siddhanta" w:hAnsi="Siddhanta" w:cs="Siddhanta"/>
+          <w:sz w:val="24"/>
+          <w:szCs w:val="24"/>
+        </w:rPr>
+      </w:pPr>
+      <w:r>
+        <w:rPr>
+          <w:rFonts w:ascii="Mangal" w:hAnsi="Mangal" w:cs="Mangal"/>
+        </w:rPr>
+        <w:t xml:space="preserve">It is an exception to </w:t>
+      </w:r>
+      <w:r>
+        <w:rPr>
+          <w:rFonts w:ascii="Mangal" w:hAnsi="Mangal" w:cs="Mangal"/>
+        </w:rPr>
+        <w:t>वर्णानां</w:t>
+      </w:r>
+      <w:r>
+        <w:t xml:space="preserve"> </w:t>
+      </w:r>
+      <w:r>
+        <w:rPr>
+          <w:rFonts w:ascii="Mangal" w:hAnsi="Mangal" w:cs="Mangal"/>
+        </w:rPr>
+        <w:t>तणतिनितान्तानाम्</w:t>
+      </w:r>
+      <w:r>
+        <w:t xml:space="preserve"> (</w:t>
+      </w:r>
+      <w:r>
+        <w:rPr>
+          <w:rFonts w:ascii="Mangal" w:hAnsi="Mangal" w:cs="Mangal"/>
+        </w:rPr>
+        <w:t>फि</w:t>
+      </w:r>
+      <w:r>
+        <w:t>-</w:t>
+      </w:r>
+      <w:r>
+        <w:rPr>
+          <w:rFonts w:ascii="Mangal" w:hAnsi="Mangal" w:cs="Mangal"/>
+        </w:rPr>
+        <w:t>३३</w:t>
+      </w:r>
+      <w:r>
+        <w:t>)</w:t>
+      </w:r>
+      <w:r>
+        <w:t>.</w:t>
+      </w:r>
+      <w:r>
+        <w:t xml:space="preserve"> See </w:t>
+      </w:r>
+      <w:r>
+        <w:rPr>
+          <w:rFonts w:ascii="Mangal" w:hAnsi="Mangal" w:cs="Mangal"/>
+        </w:rPr>
+        <w:t>श्वेतः.</w:t>
+      </w:r>
+    </w:p>
+    <w:p>
+      <w:pPr>
+        <w:pStyle w:val="ListParagraph"/>
+        <w:numPr>
+          <w:ilvl w:val="1"/>
+          <w:numId w:val="1"/>
+        </w:numPr>
+        <w:rPr>
+          <w:rFonts w:ascii="Siddhanta" w:hAnsi="Siddhanta" w:cs="Siddhanta"/>
+          <w:sz w:val="24"/>
+          <w:szCs w:val="24"/>
+        </w:rPr>
+      </w:pPr>
+      <w:r>
+        <w:rPr>
+          <w:rFonts w:ascii="Mangal" w:hAnsi="Mangal" w:cs="Mangal"/>
+        </w:rPr>
+        <w:t xml:space="preserve">It is an exception to </w:t>
+      </w:r>
+      <w:r>
+        <w:rPr>
+          <w:rFonts w:ascii="Mangal" w:hAnsi="Mangal" w:cs="Mangal"/>
+        </w:rPr>
+        <w:t>लघावन्ते</w:t>
+      </w:r>
+      <w:r>
+        <w:t xml:space="preserve"> </w:t>
+      </w:r>
+      <w:r>
+        <w:rPr>
+          <w:rFonts w:ascii="Mangal" w:hAnsi="Mangal" w:cs="Mangal"/>
+        </w:rPr>
+        <w:t>द्वयोश्च</w:t>
+      </w:r>
+      <w:r>
+        <w:t xml:space="preserve"> </w:t>
+      </w:r>
+      <w:r>
+        <w:rPr>
+          <w:rFonts w:ascii="Mangal" w:hAnsi="Mangal" w:cs="Mangal"/>
+        </w:rPr>
+        <w:t>बह्वषो</w:t>
+      </w:r>
+      <w:r>
+        <w:t xml:space="preserve"> </w:t>
+      </w:r>
+      <w:r>
+        <w:rPr>
+          <w:rFonts w:ascii="Mangal" w:hAnsi="Mangal" w:cs="Mangal"/>
+        </w:rPr>
+        <w:t>गुरुः</w:t>
+      </w:r>
+      <w:r>
+        <w:t xml:space="preserve"> (</w:t>
+      </w:r>
+      <w:r>
+        <w:rPr>
+          <w:rFonts w:ascii="Mangal" w:hAnsi="Mangal" w:cs="Mangal"/>
+        </w:rPr>
+        <w:t>फि</w:t>
+      </w:r>
+      <w:r>
+        <w:t>-</w:t>
+      </w:r>
+      <w:r>
+        <w:rPr>
+          <w:rFonts w:ascii="Mangal" w:hAnsi="Mangal" w:cs="Mangal"/>
+        </w:rPr>
+        <w:t>४२</w:t>
+      </w:r>
+      <w:r>
+        <w:t>)</w:t>
+      </w:r>
+      <w:r>
+        <w:t xml:space="preserve">. See </w:t>
+      </w:r>
+      <w:r>
+        <w:rPr>
+          <w:rFonts w:ascii="Mangal" w:hAnsi="Mangal" w:cs="Mangal"/>
+        </w:rPr>
+        <w:t>जातरूपः.</w:t>
+      </w:r>
+    </w:p>
+    <w:p>
+      <w:pPr>
+        <w:pStyle w:val="ListParagraph"/>
+        <w:numPr>
+          <w:ilvl w:val="1"/>
+          <w:numId w:val="1"/>
+        </w:numPr>
+        <w:rPr>
+          <w:rFonts w:ascii="Siddhanta" w:hAnsi="Siddhanta" w:cs="Siddhanta"/>
+          <w:sz w:val="24"/>
+          <w:szCs w:val="24"/>
+        </w:rPr>
+      </w:pPr>
+      <w:r>
+        <w:rPr>
+          <w:rFonts w:ascii="Mangal" w:hAnsi="Mangal" w:cs="Mangal"/>
+        </w:rPr>
+        <w:t xml:space="preserve">It is an exception to </w:t>
+      </w:r>
+      <w:r>
+        <w:rPr>
+          <w:rFonts w:ascii="Mangal" w:hAnsi="Mangal" w:cs="Mangal"/>
+        </w:rPr>
+        <w:t>स्वाङ्गशिटामदन्तानाम्</w:t>
+      </w:r>
+      <w:r>
+        <w:t xml:space="preserve"> (</w:t>
+      </w:r>
+      <w:r>
+        <w:rPr>
+          <w:rFonts w:ascii="Mangal" w:hAnsi="Mangal" w:cs="Mangal"/>
+        </w:rPr>
+        <w:t>फि</w:t>
+      </w:r>
+      <w:r>
+        <w:t>-</w:t>
+      </w:r>
+      <w:r>
+        <w:rPr>
+          <w:rFonts w:ascii="Mangal" w:hAnsi="Mangal" w:cs="Mangal"/>
+        </w:rPr>
+        <w:t>२९</w:t>
+      </w:r>
+      <w:r>
+        <w:t>)</w:t>
+      </w:r>
+      <w:r>
+        <w:t xml:space="preserve">. See </w:t>
+      </w:r>
+      <w:r>
+        <w:rPr>
+          <w:rFonts w:ascii="Mangal" w:hAnsi="Mangal" w:cs="Mangal"/>
+        </w:rPr>
+        <w:t>उभे.</w:t>
+      </w:r>
+    </w:p>
+    <w:p>
+      <w:pPr>
+        <w:pStyle w:val="ListParagraph"/>
+        <w:numPr>
+          <w:ilvl w:val="0"/>
+          <w:numId w:val="1"/>
+        </w:numPr>
+        <w:rPr>
+          <w:rFonts w:ascii="Siddhanta" w:hAnsi="Siddhanta" w:cs="Siddhanta"/>
+          <w:sz w:val="24"/>
+          <w:szCs w:val="24"/>
+        </w:rPr>
+      </w:pPr>
+      <w:r>
+        <w:rPr>
+          <w:rFonts w:ascii="Siddhanta" w:hAnsi="Siddhanta" w:cs="Siddhanta"/>
+          <w:sz w:val="24"/>
+          <w:szCs w:val="24"/>
+        </w:rPr>
+        <w:t>ज्येष्ठकनिष्ठयोर्वयसि</w:t>
+      </w:r>
+    </w:p>
+    <w:p>
+      <w:pPr>
+        <w:pStyle w:val="ListParagraph"/>
+        <w:numPr>
+          <w:ilvl w:val="1"/>
+          <w:numId w:val="1"/>
+        </w:numPr>
+        <w:rPr>
+          <w:rFonts w:ascii="Siddhanta" w:hAnsi="Siddhanta" w:cs="Siddhanta"/>
+          <w:sz w:val="24"/>
+          <w:szCs w:val="24"/>
+        </w:rPr>
+      </w:pPr>
+      <w:r>
+        <w:rPr>
+          <w:rFonts w:ascii="Siddhanta" w:hAnsi="Siddhanta" w:cs="Siddhanta"/>
+          <w:sz w:val="24"/>
+          <w:szCs w:val="24"/>
+        </w:rPr>
+        <w:lastRenderedPageBreak/>
+        <w:t>It is an exception to the AdyudAttatva mandated by nittva.</w:t>
+      </w:r>
+    </w:p>
+    <w:p>
+      <w:pPr>
+        <w:pStyle w:val="ListParagraph"/>
+        <w:numPr>
+          <w:ilvl w:val="0"/>
+          <w:numId w:val="1"/>
+        </w:numPr>
+        <w:rPr>
+          <w:rFonts w:ascii="Siddhanta" w:hAnsi="Siddhanta" w:cs="Siddhanta"/>
+          <w:sz w:val="24"/>
+          <w:szCs w:val="24"/>
+        </w:rPr>
+      </w:pPr>
+      <w:r>
+        <w:rPr>
+          <w:rFonts w:ascii="Siddhanta" w:hAnsi="Siddhanta" w:cs="Siddhanta"/>
+          <w:sz w:val="24"/>
+          <w:szCs w:val="24"/>
+        </w:rPr>
+        <w:t>बिल्वतिष्ययोः स्वरितो वा</w:t>
+      </w:r>
+    </w:p>
+    <w:p>
+      <w:pPr>
+        <w:pStyle w:val="ListParagraph"/>
+        <w:numPr>
+          <w:ilvl w:val="1"/>
+          <w:numId w:val="1"/>
+        </w:numPr>
+        <w:rPr>
+          <w:rFonts w:ascii="Siddhanta" w:hAnsi="Siddhanta" w:cs="Siddhanta"/>
+          <w:sz w:val="24"/>
+          <w:szCs w:val="24"/>
+        </w:rPr>
+      </w:pPr>
+      <w:r>
+        <w:rPr>
+          <w:rFonts w:ascii="Siddhanta" w:hAnsi="Siddhanta" w:cs="Siddhanta"/>
+          <w:sz w:val="24"/>
+          <w:szCs w:val="24"/>
+        </w:rPr>
+        <w:t xml:space="preserve">It adds an alternative antyasvarita form to the antodAtta form mandated by </w:t>
+      </w:r>
+      <w:r>
+        <w:rPr>
+          <w:rFonts w:ascii="Mangal" w:hAnsi="Mangal" w:cs="Mangal"/>
+        </w:rPr>
+        <w:t>फिषोऽन्त</w:t>
+      </w:r>
+      <w:r>
+        <w:t xml:space="preserve"> </w:t>
+      </w:r>
+      <w:r>
+        <w:rPr>
+          <w:rFonts w:ascii="Mangal" w:hAnsi="Mangal" w:cs="Mangal"/>
+        </w:rPr>
+        <w:t>उदात्तः</w:t>
+      </w:r>
+      <w:r>
+        <w:t xml:space="preserve"> (</w:t>
+      </w:r>
+      <w:r>
+        <w:rPr>
+          <w:rFonts w:ascii="Mangal" w:hAnsi="Mangal" w:cs="Mangal"/>
+        </w:rPr>
+        <w:t>फि</w:t>
+      </w:r>
+      <w:r>
+        <w:t>-</w:t>
+      </w:r>
+      <w:r>
+        <w:rPr>
+          <w:rFonts w:ascii="Mangal" w:hAnsi="Mangal" w:cs="Mangal"/>
+        </w:rPr>
+        <w:t>१</w:t>
+      </w:r>
+      <w:r>
+        <w:t>)</w:t>
+      </w:r>
+      <w:r>
+        <w:t xml:space="preserve">. See </w:t>
+      </w:r>
+      <w:r>
+        <w:rPr>
+          <w:rFonts w:ascii="Mangal" w:hAnsi="Mangal" w:cs="Mangal"/>
+        </w:rPr>
+        <w:t>बिल्वः.</w:t>
+      </w:r>
+    </w:p>
+    <w:p>
+      <w:pPr>
+        <w:pStyle w:val="ListParagraph"/>
+        <w:numPr>
+          <w:ilvl w:val="1"/>
+          <w:numId w:val="1"/>
+        </w:numPr>
+        <w:rPr>
+          <w:rFonts w:ascii="Siddhanta" w:hAnsi="Siddhanta" w:cs="Siddhanta"/>
+          <w:sz w:val="24"/>
+          <w:szCs w:val="24"/>
+        </w:rPr>
+      </w:pPr>
+      <w:r>
+        <w:rPr>
+          <w:rFonts w:ascii="Mangal" w:hAnsi="Mangal" w:cs="Mangal"/>
+        </w:rPr>
+        <w:t xml:space="preserve">It is an exception to </w:t>
+      </w:r>
+      <w:r>
+        <w:rPr>
+          <w:rFonts w:ascii="Mangal" w:hAnsi="Mangal" w:cs="Mangal"/>
+        </w:rPr>
+        <w:t>यान्तस्यान्त्यात्पूर्वम्</w:t>
+      </w:r>
+      <w:r>
+        <w:t xml:space="preserve"> (</w:t>
+      </w:r>
+      <w:r>
+        <w:rPr>
+          <w:rFonts w:ascii="Mangal" w:hAnsi="Mangal" w:cs="Mangal"/>
+        </w:rPr>
+        <w:t>फि</w:t>
+      </w:r>
+      <w:r>
+        <w:t>-</w:t>
+      </w:r>
+      <w:r>
+        <w:rPr>
+          <w:rFonts w:ascii="Mangal" w:hAnsi="Mangal" w:cs="Mangal"/>
+        </w:rPr>
+        <w:t>६२</w:t>
+      </w:r>
+      <w:r>
+        <w:t>)</w:t>
+      </w:r>
+      <w:r>
+        <w:t xml:space="preserve">. See </w:t>
+      </w:r>
+      <w:r>
+        <w:rPr>
+          <w:rFonts w:ascii="Mangal" w:hAnsi="Mangal" w:cs="Mangal"/>
+        </w:rPr>
+        <w:t>तिष्यः.</w:t>
+      </w:r>
+    </w:p>
+    <w:p>
+      <w:pPr>
+        <w:pStyle w:val="ListParagraph"/>
+        <w:numPr>
+          <w:ilvl w:val="0"/>
+          <w:numId w:val="1"/>
+        </w:numPr>
+        <w:rPr>
+          <w:rFonts w:ascii="Siddhanta" w:hAnsi="Siddhanta" w:cs="Siddhanta"/>
+          <w:sz w:val="24"/>
+          <w:szCs w:val="24"/>
+        </w:rPr>
+      </w:pPr>
+      <w:r>
+        <w:rPr>
+          <w:rFonts w:ascii="Siddhanta" w:hAnsi="Siddhanta" w:cs="Siddhanta"/>
+          <w:sz w:val="24"/>
+          <w:szCs w:val="24"/>
+        </w:rPr>
+        <w:t>अथादिः प्राक्‌ शकटेः</w:t>
+      </w:r>
+    </w:p>
+    <w:p>
+      <w:pPr>
+        <w:pStyle w:val="ListParagraph"/>
+        <w:numPr>
+          <w:ilvl w:val="1"/>
+          <w:numId w:val="1"/>
+        </w:numPr>
+        <w:rPr>
+          <w:rFonts w:ascii="Siddhanta" w:hAnsi="Siddhanta" w:cs="Siddhanta"/>
+          <w:sz w:val="24"/>
+          <w:szCs w:val="24"/>
+        </w:rPr>
+      </w:pPr>
+      <w:r>
+        <w:rPr>
+          <w:rFonts w:ascii="Siddhanta" w:hAnsi="Siddhanta" w:cs="Siddhanta"/>
+          <w:sz w:val="24"/>
+          <w:szCs w:val="24"/>
+        </w:rPr>
+        <w:t>It is an adhikAra sUtra which extends till शकटिशकट्यो</w:t>
+      </w:r>
+      <w:r>
+        <w:rPr>
+          <w:rFonts w:ascii="Times New Roman" w:hAnsi="Times New Roman" w:cs="Times New Roman"/>
+          <w:sz w:val="24"/>
+          <w:szCs w:val="24"/>
+        </w:rPr>
+        <w:t>…</w:t>
+      </w:r>
+    </w:p>
+    <w:p>
+      <w:pPr>
+        <w:pStyle w:val="ListParagraph"/>
+        <w:numPr>
+          <w:ilvl w:val="0"/>
+          <w:numId w:val="1"/>
+        </w:numPr>
+        <w:rPr>
+          <w:rFonts w:ascii="Siddhanta" w:hAnsi="Siddhanta" w:cs="Siddhanta"/>
+          <w:sz w:val="24"/>
+          <w:szCs w:val="24"/>
+        </w:rPr>
+      </w:pPr>
+      <w:r>
+        <w:rPr>
+          <w:rFonts w:ascii="Siddhanta" w:hAnsi="Siddhanta" w:cs="Siddhanta"/>
+          <w:sz w:val="24"/>
+          <w:szCs w:val="24"/>
+        </w:rPr>
+        <w:t>ह्रस्वान्तस्य स्त्रीविषयस्य</w:t>
       </w:r>
     </w:p>
     <w:p>
@@ -2221,116 +2786,6 @@
           <w:sz w:val="24"/>
           <w:szCs w:val="24"/>
         </w:rPr>
-        <w:t>घृतादीनां च</w:t>
-      </w:r>
-    </w:p>
-    <w:p>
-      <w:pPr>
-        <w:pStyle w:val="ListParagraph"/>
-        <w:numPr>
-          <w:ilvl w:val="0"/>
-          <w:numId w:val="1"/>
-        </w:numPr>
-        <w:rPr>
-          <w:rFonts w:ascii="Siddhanta" w:hAnsi="Siddhanta" w:cs="Siddhanta"/>
-          <w:sz w:val="24"/>
-          <w:szCs w:val="24"/>
-        </w:rPr>
-      </w:pPr>
-      <w:r>
-        <w:rPr>
-          <w:rFonts w:ascii="Siddhanta" w:hAnsi="Siddhanta" w:cs="Siddhanta"/>
-          <w:sz w:val="24"/>
-          <w:szCs w:val="24"/>
-        </w:rPr>
-        <w:t>ज्येष्ठकनिष्ठयोर्वयसि</w:t>
-      </w:r>
-    </w:p>
-    <w:p>
-      <w:pPr>
-        <w:pStyle w:val="ListParagraph"/>
-        <w:numPr>
-          <w:ilvl w:val="0"/>
-          <w:numId w:val="1"/>
-        </w:numPr>
-        <w:rPr>
-          <w:rFonts w:ascii="Siddhanta" w:hAnsi="Siddhanta" w:cs="Siddhanta"/>
-          <w:sz w:val="24"/>
-          <w:szCs w:val="24"/>
-        </w:rPr>
-      </w:pPr>
-      <w:r>
-        <w:rPr>
-          <w:rFonts w:ascii="Siddhanta" w:hAnsi="Siddhanta" w:cs="Siddhanta"/>
-          <w:sz w:val="24"/>
-          <w:szCs w:val="24"/>
-        </w:rPr>
-        <w:t>बिल्वतिष्ययोः स्वरितो वा</w:t>
-      </w:r>
-    </w:p>
-    <w:p>
-      <w:pPr>
-        <w:pStyle w:val="ListParagraph"/>
-        <w:numPr>
-          <w:ilvl w:val="0"/>
-          <w:numId w:val="1"/>
-        </w:numPr>
-        <w:rPr>
-          <w:rFonts w:ascii="Siddhanta" w:hAnsi="Siddhanta" w:cs="Siddhanta"/>
-          <w:sz w:val="24"/>
-          <w:szCs w:val="24"/>
-        </w:rPr>
-      </w:pPr>
-      <w:r>
-        <w:rPr>
-          <w:rFonts w:ascii="Siddhanta" w:hAnsi="Siddhanta" w:cs="Siddhanta"/>
-          <w:sz w:val="24"/>
-          <w:szCs w:val="24"/>
-        </w:rPr>
-        <w:t>अथादिः प्राक्‌ शकटेः</w:t>
-      </w:r>
-    </w:p>
-    <w:p>
-      <w:pPr>
-        <w:pStyle w:val="ListParagraph"/>
-        <w:numPr>
-          <w:ilvl w:val="0"/>
-          <w:numId w:val="1"/>
-        </w:numPr>
-        <w:rPr>
-          <w:rFonts w:ascii="Siddhanta" w:hAnsi="Siddhanta" w:cs="Siddhanta"/>
-          <w:sz w:val="24"/>
-          <w:szCs w:val="24"/>
-        </w:rPr>
-      </w:pPr>
-      <w:r>
-        <w:rPr>
-          <w:rFonts w:ascii="Siddhanta" w:hAnsi="Siddhanta" w:cs="Siddhanta"/>
-          <w:sz w:val="24"/>
-          <w:szCs w:val="24"/>
-        </w:rPr>
-        <w:t>ह्रस्वान्तस्य स्त्रीविषयस्य</w:t>
-      </w:r>
-    </w:p>
-    <w:p>
-      <w:pPr>
-        <w:pStyle w:val="ListParagraph"/>
-        <w:numPr>
-          <w:ilvl w:val="0"/>
-          <w:numId w:val="1"/>
-        </w:numPr>
-        <w:rPr>
-          <w:rFonts w:ascii="Siddhanta" w:hAnsi="Siddhanta" w:cs="Siddhanta"/>
-          <w:sz w:val="24"/>
-          <w:szCs w:val="24"/>
-        </w:rPr>
-      </w:pPr>
-      <w:r>
-        <w:rPr>
-          <w:rFonts w:ascii="Siddhanta" w:hAnsi="Siddhanta" w:cs="Siddhanta"/>
-          <w:sz w:val="24"/>
-          <w:szCs w:val="24"/>
-        </w:rPr>
         <w:t>नब्विषयस्यानिसन्तस्य</w:t>
       </w:r>
     </w:p>
@@ -2551,139 +3006,139 @@
           <w:sz w:val="24"/>
           <w:szCs w:val="24"/>
         </w:rPr>
+        <w:t>अर्धस्यासमद्योतने</w:t>
+      </w:r>
+    </w:p>
+    <w:p>
+      <w:pPr>
+        <w:pStyle w:val="ListParagraph"/>
+        <w:numPr>
+          <w:ilvl w:val="0"/>
+          <w:numId w:val="1"/>
+        </w:numPr>
+        <w:rPr>
+          <w:rFonts w:ascii="Siddhanta" w:hAnsi="Siddhanta" w:cs="Siddhanta"/>
+          <w:sz w:val="24"/>
+          <w:szCs w:val="24"/>
+        </w:rPr>
+      </w:pPr>
+      <w:r>
+        <w:rPr>
+          <w:rFonts w:ascii="Siddhanta" w:hAnsi="Siddhanta" w:cs="Siddhanta"/>
+          <w:sz w:val="24"/>
+          <w:szCs w:val="24"/>
+        </w:rPr>
+        <w:t>पीतद्र्वर्थानाम्‌</w:t>
+      </w:r>
+    </w:p>
+    <w:p>
+      <w:pPr>
+        <w:pStyle w:val="ListParagraph"/>
+        <w:numPr>
+          <w:ilvl w:val="0"/>
+          <w:numId w:val="1"/>
+        </w:numPr>
+        <w:rPr>
+          <w:rFonts w:ascii="Siddhanta" w:hAnsi="Siddhanta" w:cs="Siddhanta"/>
+          <w:sz w:val="24"/>
+          <w:szCs w:val="24"/>
+        </w:rPr>
+      </w:pPr>
+      <w:r>
+        <w:rPr>
+          <w:rFonts w:ascii="Siddhanta" w:hAnsi="Siddhanta" w:cs="Siddhanta"/>
+          <w:sz w:val="24"/>
+          <w:szCs w:val="24"/>
+        </w:rPr>
+        <w:t>ग्रामादीनां च</w:t>
+      </w:r>
+    </w:p>
+    <w:p>
+      <w:pPr>
+        <w:pStyle w:val="ListParagraph"/>
+        <w:numPr>
+          <w:ilvl w:val="0"/>
+          <w:numId w:val="1"/>
+        </w:numPr>
+        <w:rPr>
+          <w:rFonts w:ascii="Siddhanta" w:hAnsi="Siddhanta" w:cs="Siddhanta"/>
+          <w:sz w:val="24"/>
+          <w:szCs w:val="24"/>
+        </w:rPr>
+      </w:pPr>
+      <w:r>
+        <w:rPr>
+          <w:rFonts w:ascii="Siddhanta" w:hAnsi="Siddhanta" w:cs="Siddhanta"/>
+          <w:sz w:val="24"/>
+          <w:szCs w:val="24"/>
+        </w:rPr>
+        <w:t>लुबन्तस्योपमेयनामधेयस्य</w:t>
+      </w:r>
+    </w:p>
+    <w:p>
+      <w:pPr>
+        <w:pStyle w:val="ListParagraph"/>
+        <w:numPr>
+          <w:ilvl w:val="0"/>
+          <w:numId w:val="1"/>
+        </w:numPr>
+        <w:rPr>
+          <w:rFonts w:ascii="Siddhanta" w:hAnsi="Siddhanta" w:cs="Siddhanta"/>
+          <w:sz w:val="24"/>
+          <w:szCs w:val="24"/>
+        </w:rPr>
+      </w:pPr>
+      <w:r>
+        <w:rPr>
+          <w:rFonts w:ascii="Siddhanta" w:hAnsi="Siddhanta" w:cs="Siddhanta"/>
+          <w:sz w:val="24"/>
+          <w:szCs w:val="24"/>
+        </w:rPr>
+        <w:t>न वृक्षपर्वतविशेषव्याघ्रसिंहमहिषाणाम्‌</w:t>
+      </w:r>
+    </w:p>
+    <w:p>
+      <w:pPr>
+        <w:pStyle w:val="ListParagraph"/>
+        <w:numPr>
+          <w:ilvl w:val="0"/>
+          <w:numId w:val="1"/>
+        </w:numPr>
+        <w:rPr>
+          <w:rFonts w:ascii="Siddhanta" w:hAnsi="Siddhanta" w:cs="Siddhanta"/>
+          <w:sz w:val="24"/>
+          <w:szCs w:val="24"/>
+        </w:rPr>
+      </w:pPr>
+      <w:r>
+        <w:rPr>
+          <w:rFonts w:ascii="Siddhanta" w:hAnsi="Siddhanta" w:cs="Siddhanta"/>
+          <w:sz w:val="24"/>
+          <w:szCs w:val="24"/>
+        </w:rPr>
+        <w:t>राजविशेषस्य यमन्वा चेत्‌</w:t>
+      </w:r>
+    </w:p>
+    <w:p>
+      <w:pPr>
+        <w:pStyle w:val="ListParagraph"/>
+        <w:numPr>
+          <w:ilvl w:val="0"/>
+          <w:numId w:val="1"/>
+        </w:numPr>
+        <w:rPr>
+          <w:rFonts w:ascii="Siddhanta" w:hAnsi="Siddhanta" w:cs="Siddhanta"/>
+          <w:sz w:val="24"/>
+          <w:szCs w:val="24"/>
+        </w:rPr>
+      </w:pPr>
+      <w:r>
+        <w:rPr>
+          <w:rFonts w:ascii="Siddhanta" w:hAnsi="Siddhanta" w:cs="Siddhanta"/>
+          <w:sz w:val="24"/>
+          <w:szCs w:val="24"/>
+        </w:rPr>
         <w:lastRenderedPageBreak/>
-        <w:t>अर्धस्यासमद्योतने</w:t>
-      </w:r>
-    </w:p>
-    <w:p>
-      <w:pPr>
-        <w:pStyle w:val="ListParagraph"/>
-        <w:numPr>
-          <w:ilvl w:val="0"/>
-          <w:numId w:val="1"/>
-        </w:numPr>
-        <w:rPr>
-          <w:rFonts w:ascii="Siddhanta" w:hAnsi="Siddhanta" w:cs="Siddhanta"/>
-          <w:sz w:val="24"/>
-          <w:szCs w:val="24"/>
-        </w:rPr>
-      </w:pPr>
-      <w:r>
-        <w:rPr>
-          <w:rFonts w:ascii="Siddhanta" w:hAnsi="Siddhanta" w:cs="Siddhanta"/>
-          <w:sz w:val="24"/>
-          <w:szCs w:val="24"/>
-        </w:rPr>
-        <w:t>पीतद्र्वर्थानाम्‌</w:t>
-      </w:r>
-    </w:p>
-    <w:p>
-      <w:pPr>
-        <w:pStyle w:val="ListParagraph"/>
-        <w:numPr>
-          <w:ilvl w:val="0"/>
-          <w:numId w:val="1"/>
-        </w:numPr>
-        <w:rPr>
-          <w:rFonts w:ascii="Siddhanta" w:hAnsi="Siddhanta" w:cs="Siddhanta"/>
-          <w:sz w:val="24"/>
-          <w:szCs w:val="24"/>
-        </w:rPr>
-      </w:pPr>
-      <w:r>
-        <w:rPr>
-          <w:rFonts w:ascii="Siddhanta" w:hAnsi="Siddhanta" w:cs="Siddhanta"/>
-          <w:sz w:val="24"/>
-          <w:szCs w:val="24"/>
-        </w:rPr>
-        <w:t>ग्रामादीनां च</w:t>
-      </w:r>
-    </w:p>
-    <w:p>
-      <w:pPr>
-        <w:pStyle w:val="ListParagraph"/>
-        <w:numPr>
-          <w:ilvl w:val="0"/>
-          <w:numId w:val="1"/>
-        </w:numPr>
-        <w:rPr>
-          <w:rFonts w:ascii="Siddhanta" w:hAnsi="Siddhanta" w:cs="Siddhanta"/>
-          <w:sz w:val="24"/>
-          <w:szCs w:val="24"/>
-        </w:rPr>
-      </w:pPr>
-      <w:r>
-        <w:rPr>
-          <w:rFonts w:ascii="Siddhanta" w:hAnsi="Siddhanta" w:cs="Siddhanta"/>
-          <w:sz w:val="24"/>
-          <w:szCs w:val="24"/>
-        </w:rPr>
-        <w:t>लुबन्तस्योपमेयनामधेयस्य</w:t>
-      </w:r>
-    </w:p>
-    <w:p>
-      <w:pPr>
-        <w:pStyle w:val="ListParagraph"/>
-        <w:numPr>
-          <w:ilvl w:val="0"/>
-          <w:numId w:val="1"/>
-        </w:numPr>
-        <w:rPr>
-          <w:rFonts w:ascii="Siddhanta" w:hAnsi="Siddhanta" w:cs="Siddhanta"/>
-          <w:sz w:val="24"/>
-          <w:szCs w:val="24"/>
-        </w:rPr>
-      </w:pPr>
-      <w:r>
-        <w:rPr>
-          <w:rFonts w:ascii="Siddhanta" w:hAnsi="Siddhanta" w:cs="Siddhanta"/>
-          <w:sz w:val="24"/>
-          <w:szCs w:val="24"/>
-        </w:rPr>
-        <w:t>न वृक्षपर्वतविशेषव्याघ्रसिंहमहिषाणाम्‌</w:t>
-      </w:r>
-    </w:p>
-    <w:p>
-      <w:pPr>
-        <w:pStyle w:val="ListParagraph"/>
-        <w:numPr>
-          <w:ilvl w:val="0"/>
-          <w:numId w:val="1"/>
-        </w:numPr>
-        <w:rPr>
-          <w:rFonts w:ascii="Siddhanta" w:hAnsi="Siddhanta" w:cs="Siddhanta"/>
-          <w:sz w:val="24"/>
-          <w:szCs w:val="24"/>
-        </w:rPr>
-      </w:pPr>
-      <w:r>
-        <w:rPr>
-          <w:rFonts w:ascii="Siddhanta" w:hAnsi="Siddhanta" w:cs="Siddhanta"/>
-          <w:sz w:val="24"/>
-          <w:szCs w:val="24"/>
-        </w:rPr>
-        <w:t>राजविशेषस्य यमन्वा चेत्‌</w:t>
-      </w:r>
-    </w:p>
-    <w:p>
-      <w:pPr>
-        <w:pStyle w:val="ListParagraph"/>
-        <w:numPr>
-          <w:ilvl w:val="0"/>
-          <w:numId w:val="1"/>
-        </w:numPr>
-        <w:rPr>
-          <w:rFonts w:ascii="Siddhanta" w:hAnsi="Siddhanta" w:cs="Siddhanta"/>
-          <w:sz w:val="24"/>
-          <w:szCs w:val="24"/>
-        </w:rPr>
-      </w:pPr>
-      <w:r>
-        <w:rPr>
-          <w:rFonts w:ascii="Siddhanta" w:hAnsi="Siddhanta" w:cs="Siddhanta"/>
-          <w:sz w:val="24"/>
-          <w:szCs w:val="24"/>
-        </w:rPr>
         <w:t>लघावन्ते द्वयोश्च बह्वषो गुरुः</w:t>
       </w:r>
     </w:p>
@@ -3102,139 +3557,139 @@
           <w:sz w:val="24"/>
           <w:szCs w:val="24"/>
         </w:rPr>
+        <w:t>नपः फलान्तानाम्‌</w:t>
+      </w:r>
+    </w:p>
+    <w:p>
+      <w:pPr>
+        <w:pStyle w:val="ListParagraph"/>
+        <w:numPr>
+          <w:ilvl w:val="0"/>
+          <w:numId w:val="1"/>
+        </w:numPr>
+        <w:rPr>
+          <w:rFonts w:ascii="Siddhanta" w:hAnsi="Siddhanta" w:cs="Siddhanta"/>
+          <w:sz w:val="24"/>
+          <w:szCs w:val="24"/>
+        </w:rPr>
+      </w:pPr>
+      <w:r>
+        <w:rPr>
+          <w:rFonts w:ascii="Siddhanta" w:hAnsi="Siddhanta" w:cs="Siddhanta"/>
+          <w:sz w:val="24"/>
+          <w:szCs w:val="24"/>
+        </w:rPr>
+        <w:t>यान्तस्यान्त्यात्पूर्वम्‌</w:t>
+      </w:r>
+    </w:p>
+    <w:p>
+      <w:pPr>
+        <w:pStyle w:val="ListParagraph"/>
+        <w:numPr>
+          <w:ilvl w:val="0"/>
+          <w:numId w:val="1"/>
+        </w:numPr>
+        <w:rPr>
+          <w:rFonts w:ascii="Siddhanta" w:hAnsi="Siddhanta" w:cs="Siddhanta"/>
+          <w:sz w:val="24"/>
+          <w:szCs w:val="24"/>
+        </w:rPr>
+      </w:pPr>
+      <w:r>
+        <w:rPr>
+          <w:rFonts w:ascii="Siddhanta" w:hAnsi="Siddhanta" w:cs="Siddhanta"/>
+          <w:sz w:val="24"/>
+          <w:szCs w:val="24"/>
+        </w:rPr>
+        <w:t>थान्तस्य च नालघुनी</w:t>
+      </w:r>
+    </w:p>
+    <w:p>
+      <w:pPr>
+        <w:pStyle w:val="ListParagraph"/>
+        <w:numPr>
+          <w:ilvl w:val="0"/>
+          <w:numId w:val="1"/>
+        </w:numPr>
+        <w:rPr>
+          <w:rFonts w:ascii="Siddhanta" w:hAnsi="Siddhanta" w:cs="Siddhanta"/>
+          <w:sz w:val="24"/>
+          <w:szCs w:val="24"/>
+        </w:rPr>
+      </w:pPr>
+      <w:r>
+        <w:rPr>
+          <w:rFonts w:ascii="Siddhanta" w:hAnsi="Siddhanta" w:cs="Siddhanta"/>
+          <w:sz w:val="24"/>
+          <w:szCs w:val="24"/>
+        </w:rPr>
+        <w:t>शिशुमारोदुम्बरबलीवर्दोष्ट्रारपुरूरवसां च</w:t>
+      </w:r>
+    </w:p>
+    <w:p>
+      <w:pPr>
+        <w:pStyle w:val="ListParagraph"/>
+        <w:numPr>
+          <w:ilvl w:val="0"/>
+          <w:numId w:val="1"/>
+        </w:numPr>
+        <w:rPr>
+          <w:rFonts w:ascii="Siddhanta" w:hAnsi="Siddhanta" w:cs="Siddhanta"/>
+          <w:sz w:val="24"/>
+          <w:szCs w:val="24"/>
+        </w:rPr>
+      </w:pPr>
+      <w:r>
+        <w:rPr>
+          <w:rFonts w:ascii="Siddhanta" w:hAnsi="Siddhanta" w:cs="Siddhanta"/>
+          <w:sz w:val="24"/>
+          <w:szCs w:val="24"/>
+        </w:rPr>
+        <w:t>साङ्काश्यकाम्पिल्यनासिक्यदार्वाघाटानाम्‌</w:t>
+      </w:r>
+    </w:p>
+    <w:p>
+      <w:pPr>
+        <w:pStyle w:val="ListParagraph"/>
+        <w:numPr>
+          <w:ilvl w:val="0"/>
+          <w:numId w:val="1"/>
+        </w:numPr>
+        <w:rPr>
+          <w:rFonts w:ascii="Siddhanta" w:hAnsi="Siddhanta" w:cs="Siddhanta"/>
+          <w:sz w:val="24"/>
+          <w:szCs w:val="24"/>
+        </w:rPr>
+      </w:pPr>
+      <w:r>
+        <w:rPr>
+          <w:rFonts w:ascii="Siddhanta" w:hAnsi="Siddhanta" w:cs="Siddhanta"/>
+          <w:sz w:val="24"/>
+          <w:szCs w:val="24"/>
+        </w:rPr>
+        <w:t>ईषान्तस्य हयादेरादिर्वा</w:t>
+      </w:r>
+    </w:p>
+    <w:p>
+      <w:pPr>
+        <w:pStyle w:val="ListParagraph"/>
+        <w:numPr>
+          <w:ilvl w:val="0"/>
+          <w:numId w:val="1"/>
+        </w:numPr>
+        <w:rPr>
+          <w:rFonts w:ascii="Siddhanta" w:hAnsi="Siddhanta" w:cs="Siddhanta"/>
+          <w:sz w:val="24"/>
+          <w:szCs w:val="24"/>
+        </w:rPr>
+      </w:pPr>
+      <w:r>
+        <w:rPr>
+          <w:rFonts w:ascii="Siddhanta" w:hAnsi="Siddhanta" w:cs="Siddhanta"/>
+          <w:sz w:val="24"/>
+          <w:szCs w:val="24"/>
+        </w:rPr>
         <w:lastRenderedPageBreak/>
-        <w:t>नपः फलान्तानाम्‌</w:t>
-      </w:r>
-    </w:p>
-    <w:p>
-      <w:pPr>
-        <w:pStyle w:val="ListParagraph"/>
-        <w:numPr>
-          <w:ilvl w:val="0"/>
-          <w:numId w:val="1"/>
-        </w:numPr>
-        <w:rPr>
-          <w:rFonts w:ascii="Siddhanta" w:hAnsi="Siddhanta" w:cs="Siddhanta"/>
-          <w:sz w:val="24"/>
-          <w:szCs w:val="24"/>
-        </w:rPr>
-      </w:pPr>
-      <w:r>
-        <w:rPr>
-          <w:rFonts w:ascii="Siddhanta" w:hAnsi="Siddhanta" w:cs="Siddhanta"/>
-          <w:sz w:val="24"/>
-          <w:szCs w:val="24"/>
-        </w:rPr>
-        <w:t>यान्तस्यान्त्यात्पूर्वम्‌</w:t>
-      </w:r>
-    </w:p>
-    <w:p>
-      <w:pPr>
-        <w:pStyle w:val="ListParagraph"/>
-        <w:numPr>
-          <w:ilvl w:val="0"/>
-          <w:numId w:val="1"/>
-        </w:numPr>
-        <w:rPr>
-          <w:rFonts w:ascii="Siddhanta" w:hAnsi="Siddhanta" w:cs="Siddhanta"/>
-          <w:sz w:val="24"/>
-          <w:szCs w:val="24"/>
-        </w:rPr>
-      </w:pPr>
-      <w:r>
-        <w:rPr>
-          <w:rFonts w:ascii="Siddhanta" w:hAnsi="Siddhanta" w:cs="Siddhanta"/>
-          <w:sz w:val="24"/>
-          <w:szCs w:val="24"/>
-        </w:rPr>
-        <w:t>थान्तस्य च नालघुनी</w:t>
-      </w:r>
-    </w:p>
-    <w:p>
-      <w:pPr>
-        <w:pStyle w:val="ListParagraph"/>
-        <w:numPr>
-          <w:ilvl w:val="0"/>
-          <w:numId w:val="1"/>
-        </w:numPr>
-        <w:rPr>
-          <w:rFonts w:ascii="Siddhanta" w:hAnsi="Siddhanta" w:cs="Siddhanta"/>
-          <w:sz w:val="24"/>
-          <w:szCs w:val="24"/>
-        </w:rPr>
-      </w:pPr>
-      <w:r>
-        <w:rPr>
-          <w:rFonts w:ascii="Siddhanta" w:hAnsi="Siddhanta" w:cs="Siddhanta"/>
-          <w:sz w:val="24"/>
-          <w:szCs w:val="24"/>
-        </w:rPr>
-        <w:t>शिशुमारोदुम्बरबलीवर्दोष्ट्रारपुरूरवसां च</w:t>
-      </w:r>
-    </w:p>
-    <w:p>
-      <w:pPr>
-        <w:pStyle w:val="ListParagraph"/>
-        <w:numPr>
-          <w:ilvl w:val="0"/>
-          <w:numId w:val="1"/>
-        </w:numPr>
-        <w:rPr>
-          <w:rFonts w:ascii="Siddhanta" w:hAnsi="Siddhanta" w:cs="Siddhanta"/>
-          <w:sz w:val="24"/>
-          <w:szCs w:val="24"/>
-        </w:rPr>
-      </w:pPr>
-      <w:r>
-        <w:rPr>
-          <w:rFonts w:ascii="Siddhanta" w:hAnsi="Siddhanta" w:cs="Siddhanta"/>
-          <w:sz w:val="24"/>
-          <w:szCs w:val="24"/>
-        </w:rPr>
-        <w:t>साङ्काश्यकाम्पिल्यनासिक्यदार्वाघाटानाम्‌</w:t>
-      </w:r>
-    </w:p>
-    <w:p>
-      <w:pPr>
-        <w:pStyle w:val="ListParagraph"/>
-        <w:numPr>
-          <w:ilvl w:val="0"/>
-          <w:numId w:val="1"/>
-        </w:numPr>
-        <w:rPr>
-          <w:rFonts w:ascii="Siddhanta" w:hAnsi="Siddhanta" w:cs="Siddhanta"/>
-          <w:sz w:val="24"/>
-          <w:szCs w:val="24"/>
-        </w:rPr>
-      </w:pPr>
-      <w:r>
-        <w:rPr>
-          <w:rFonts w:ascii="Siddhanta" w:hAnsi="Siddhanta" w:cs="Siddhanta"/>
-          <w:sz w:val="24"/>
-          <w:szCs w:val="24"/>
-        </w:rPr>
-        <w:t>ईषान्तस्य हयादेरादिर्वा</w:t>
-      </w:r>
-    </w:p>
-    <w:p>
-      <w:pPr>
-        <w:pStyle w:val="ListParagraph"/>
-        <w:numPr>
-          <w:ilvl w:val="0"/>
-          <w:numId w:val="1"/>
-        </w:numPr>
-        <w:rPr>
-          <w:rFonts w:ascii="Siddhanta" w:hAnsi="Siddhanta" w:cs="Siddhanta"/>
-          <w:sz w:val="24"/>
-          <w:szCs w:val="24"/>
-        </w:rPr>
-      </w:pPr>
-      <w:r>
-        <w:rPr>
-          <w:rFonts w:ascii="Siddhanta" w:hAnsi="Siddhanta" w:cs="Siddhanta"/>
-          <w:sz w:val="24"/>
-          <w:szCs w:val="24"/>
-        </w:rPr>
         <w:t>उशीरदाशेरकपालपलालशैवालश्यामाकशारीरशरावहृदयहिरण्यारण्यापत्यदेवराणाम्‌</w:t>
       </w:r>
     </w:p>
@@ -3653,7 +4108,6 @@
           <w:sz w:val="24"/>
           <w:szCs w:val="24"/>
         </w:rPr>
-        <w:lastRenderedPageBreak/>
         <w:t>प्रकारादिद्विरुक्तौ परस्यान्त उदात्तः</w:t>
       </w:r>
     </w:p>

</xml_diff>